<commit_message>
continue to work on report
</commit_message>
<xml_diff>
--- a/doc/report.docx
+++ b/doc/report.docx
@@ -15818,7 +15818,15 @@
         <w:rPr>
           <w:lang w:val="en-US"/>
         </w:rPr>
-        <w:t>выполнения</w:t>
+        <w:t>выполнени</w:t>
+      </w:r>
+      <w:bookmarkStart w:id="0" w:name="_GoBack"/>
+      <w:bookmarkEnd w:id="0"/>
+      <w:r>
+        <w:rPr>
+          <w:lang w:val="en-US"/>
+        </w:rPr>
+        <w:t>я</w:t>
       </w:r>
       <w:proofErr w:type="spellEnd"/>
       <w:r>
@@ -15827,20 +15835,12 @@
         </w:rPr>
         <w:t xml:space="preserve"> </w:t>
       </w:r>
-      <w:proofErr w:type="spellStart"/>
       <w:proofErr w:type="gramStart"/>
       <w:r>
         <w:rPr>
           <w:lang w:val="en-US"/>
         </w:rPr>
-        <w:t>операции</w:t>
-      </w:r>
-      <w:proofErr w:type="spellEnd"/>
-      <w:r>
-        <w:rPr>
-          <w:lang w:val="en-US"/>
-        </w:rPr>
-        <w:t xml:space="preserve">  SUB</w:t>
+        <w:t>операции  SUB</w:t>
       </w:r>
       <w:proofErr w:type="gramEnd"/>
       <w:r>
@@ -20734,7 +20734,7 @@
         <w:pStyle w:val="ListParagraph"/>
         <w:numPr>
           <w:ilvl w:val="0"/>
-          <w:numId w:val="3"/>
+          <w:numId w:val="13"/>
         </w:numPr>
       </w:pPr>
       <w:r>
@@ -20755,59 +20755,109 @@
         <w:ind w:firstLine="360"/>
       </w:pPr>
       <w:r>
-        <w:t xml:space="preserve">Главный прирост производительности в моей микро-ЭВМ дает трехуровневый конвейер. </w:t>
-      </w:r>
-      <w:r>
-        <w:t xml:space="preserve">Все стадии конвейера были разработаны таким образом, чтобы занимать примерно одинаковое время и тем самым минимизировать простой. </w:t>
-      </w:r>
-      <w:r>
-        <w:t>В идеальном случае при выполнении достаточно длинной программы трехуровневый конвейер должен ускорять работу устройства в три раза, однако, на деле не всё так просто.</w:t>
-      </w:r>
-      <w:r>
+        <w:t xml:space="preserve">В ходе работы было создано микро-ЭВМ, способное выполнять 13 различных команд, с возможностью выбора одного из 3 предложенных способов адресации. </w:t>
+      </w:r>
+    </w:p>
+    <w:p>
+      <w:pPr>
+        <w:ind w:firstLine="360"/>
+      </w:pPr>
+      <w:r>
+        <w:t>Как видно из диаграмм выше самые затратные стадии выполнение каждой из команд – это стадия загрузки команды и стадия загрузки операндов. Стадия загрузки команды занимает в ср</w:t>
+      </w:r>
+      <w:r>
+        <w:t xml:space="preserve">еднем 20 тактов, а стадия загрузки операндов занимает от 2 до </w:t>
+      </w:r>
+      <w:r>
+        <w:t xml:space="preserve">19 тактов в зависимости. </w:t>
+      </w:r>
+    </w:p>
+    <w:p>
+      <w:pPr>
+        <w:ind w:firstLine="360"/>
+      </w:pPr>
+      <w:r>
+        <w:t xml:space="preserve">В целом самая длинная команда </w:t>
+      </w:r>
+      <w:r>
+        <w:rPr>
+          <w:lang w:val="en-US"/>
+        </w:rPr>
+        <w:t xml:space="preserve">MOV </w:t>
+      </w:r>
+      <w:proofErr w:type="spellStart"/>
+      <w:r>
+        <w:rPr>
+          <w:lang w:val="en-US"/>
+        </w:rPr>
+        <w:t>adr</w:t>
+      </w:r>
+      <w:proofErr w:type="spellEnd"/>
+      <w:r>
+        <w:rPr>
+          <w:lang w:val="en-US"/>
+        </w:rPr>
+        <w:t xml:space="preserve">, </w:t>
+      </w:r>
+      <w:proofErr w:type="spellStart"/>
+      <w:r>
+        <w:rPr>
+          <w:lang w:val="en-US"/>
+        </w:rPr>
+        <w:t>reg</w:t>
+      </w:r>
+      <w:proofErr w:type="spellEnd"/>
+      <w:r>
+        <w:rPr>
+          <w:lang w:val="en-US"/>
+        </w:rPr>
         <w:t xml:space="preserve"> </w:t>
       </w:r>
+      <w:r>
+        <w:t xml:space="preserve">при выборе косвенной адресации длится </w:t>
+      </w:r>
+      <w:r>
+        <w:t xml:space="preserve">49 тактов, а самая короткая </w:t>
+      </w:r>
+      <w:r>
+        <w:rPr>
+          <w:lang w:val="en-US"/>
+        </w:rPr>
+        <w:t xml:space="preserve">JMP </w:t>
+      </w:r>
+      <w:proofErr w:type="spellStart"/>
+      <w:r>
+        <w:rPr>
+          <w:lang w:val="en-US"/>
+        </w:rPr>
+        <w:t>adr</w:t>
+      </w:r>
+      <w:proofErr w:type="spellEnd"/>
+      <w:r>
+        <w:rPr>
+          <w:lang w:val="en-US"/>
+        </w:rPr>
+        <w:t xml:space="preserve"> </w:t>
+      </w:r>
+      <w:r>
+        <w:t>при выборе прямой адресации 28 тактов.</w:t>
+      </w:r>
     </w:p>
     <w:p>
       <w:pPr>
         <w:ind w:firstLine="360"/>
-      </w:pPr>
-      <w:r>
-        <w:t>Во-первых, между блоками существует зависимость из-за использования только одной общей шины данных и одной шины адреса. Поэтому блок извлечения операндов не может работать параллельно с блоком записи результата.</w:t>
-      </w:r>
-    </w:p>
-    <w:p>
-      <w:pPr>
-        <w:ind w:firstLine="360"/>
-      </w:pPr>
-      <w:r>
-        <w:t>Во-вторых, некоторые последовательности операций могут генерировать конфликт чтения-записи. Разрешение таких конфликтов занимает значительное количество тактов процессора и резко замедляет работу всего устройства.</w:t>
-      </w:r>
-    </w:p>
-    <w:p>
-      <w:pPr>
-        <w:ind w:firstLine="360"/>
-      </w:pPr>
-      <w:r>
-        <w:t xml:space="preserve">В-третьих, во время работы устройства некоторые условные переходы могут быть предсказаны неверно. Это повлечет за собой необходимость очистки конвейера и исправления адреса, что также является затратной операцией. Частично эту проблему решает предсказатель переходов. Он уменьшает количество ошибочных предсказаний, тем самым увеличивая общую скорость работы устройства. </w:t>
-      </w:r>
-    </w:p>
-    <w:p>
-      <w:pPr>
-        <w:ind w:firstLine="360"/>
-      </w:pPr>
-      <w:r>
-        <w:t>В-четвертых, невозможно выровнять все стадии конвейера так, чтобы они занимали абсолютно одинаковое количество тактов. Поэтому будут присутствовать такие участки времени, когда работает только одна стадия конвейе</w:t>
-      </w:r>
-      <w:r>
-        <w:t>ра, а все остальные уже готовы.</w:t>
-      </w:r>
-    </w:p>
-    <w:p>
-      <w:pPr>
-        <w:ind w:firstLine="360"/>
-      </w:pPr>
-      <w:r>
-        <w:t>В ходе работы я исследовал возможные компоновки блоков в стадии и выбрал оптимальный из них. При исследовании я учитывал, что время работы каждого блока равно:</w:t>
+        <w:rPr>
+          <w:lang w:val="en-US"/>
+        </w:rPr>
+      </w:pPr>
+      <w:r>
+        <w:t>Как видно из вышеперечисленного пространство для оптимизации в данном устройстве имеется с лихвой. Давайте рассмотрим некоторые шаги, которые могу ускорить работу данного микро-ЭВМ</w:t>
+      </w:r>
+      <w:r>
+        <w:rPr>
+          <w:lang w:val="en-US"/>
+        </w:rPr>
+        <w:t>:</w:t>
       </w:r>
     </w:p>
     <w:p>
@@ -20815,17 +20865,25 @@
         <w:pStyle w:val="ListParagraph"/>
         <w:numPr>
           <w:ilvl w:val="0"/>
-          <w:numId w:val="6"/>
+          <w:numId w:val="2"/>
         </w:numPr>
-      </w:pPr>
-      <w:r>
-        <w:t>Чтение инструкции</w:t>
-      </w:r>
-      <w:r>
-        <w:t xml:space="preserve"> (блок 1)</w:t>
-      </w:r>
-      <w:r>
-        <w:t xml:space="preserve"> – 5 тактов</w:t>
+        <w:tabs>
+          <w:tab w:val="left" w:pos="360"/>
+          <w:tab w:val="left" w:pos="389"/>
+          <w:tab w:val="left" w:pos="432"/>
+          <w:tab w:val="left" w:pos="851"/>
+          <w:tab w:val="left" w:pos="1418"/>
+        </w:tabs>
+        <w:ind w:left="0" w:firstLine="426"/>
+      </w:pPr>
+      <w:r>
+        <w:rPr>
+          <w:b/>
+        </w:rPr>
+        <w:t>Использование переменной длины команд</w:t>
+      </w:r>
+      <w:r>
+        <w:t>. Как видно самым длительными является этап выборки команды из памяти. Все дело в том что при проектировании нами была выбрана фиксированная длина команд, в связи чем мы вынуждены трижды грузить из памяти блок в 16 бит. Что является не оптимальным решением, так как многие команды не требует 2 операндов или вовсе не требуют операндов. Использование переменной длины команд могло бы сократить количество необходимых тактов до 12 и даже до 6 тактов. Однако стоит иметь ввиду что это значительно усложнит внутреннюю структуру устройства управления.</w:t>
       </w:r>
     </w:p>
     <w:p>
@@ -20833,17 +20891,34 @@
         <w:pStyle w:val="ListParagraph"/>
         <w:numPr>
           <w:ilvl w:val="0"/>
-          <w:numId w:val="6"/>
+          <w:numId w:val="2"/>
         </w:numPr>
-      </w:pPr>
-      <w:r>
-        <w:t>Извлечение операндов</w:t>
-      </w:r>
-      <w:r>
-        <w:t xml:space="preserve"> (блок 2) </w:t>
-      </w:r>
-      <w:r>
-        <w:t xml:space="preserve"> – 6 тактов</w:t>
+        <w:tabs>
+          <w:tab w:val="left" w:pos="360"/>
+          <w:tab w:val="left" w:pos="389"/>
+          <w:tab w:val="left" w:pos="432"/>
+          <w:tab w:val="left" w:pos="851"/>
+          <w:tab w:val="left" w:pos="1418"/>
+        </w:tabs>
+        <w:ind w:left="0" w:firstLine="426"/>
+      </w:pPr>
+      <w:r>
+        <w:rPr>
+          <w:b/>
+        </w:rPr>
+        <w:t>Использование кэш</w:t>
+      </w:r>
+      <w:r>
+        <w:rPr>
+          <w:b/>
+        </w:rPr>
+        <w:t>-памяти.</w:t>
+      </w:r>
+      <w:r>
+        <w:t xml:space="preserve">  Как известно обра</w:t>
+      </w:r>
+      <w:r>
+        <w:t>щение к памяти является самой медленной операцией. Ввод в микро-ЭВМ кэша помог бы значительно ускорить выполнение операций чтения и записи. Стоит отметить что из-за гарвардской архитектуры в нашем микро-ЭВМ присутствует два ПЗУ, однако использование кэш-памяти для ПЗУ команд не имеет смысла, так как обычно считывание команд происходит последовательно, исключая разве что случаи при выполнении команд условного и безусловного перехода.</w:t>
       </w:r>
     </w:p>
     <w:p>
@@ -20851,23 +20926,25 @@
         <w:pStyle w:val="ListParagraph"/>
         <w:numPr>
           <w:ilvl w:val="0"/>
-          <w:numId w:val="6"/>
+          <w:numId w:val="2"/>
         </w:numPr>
-      </w:pPr>
-      <w:r>
-        <w:t>Выполнение операции</w:t>
-      </w:r>
-      <w:r>
-        <w:t xml:space="preserve"> (блок 3) </w:t>
-      </w:r>
-      <w:r>
-        <w:t xml:space="preserve"> – </w:t>
-      </w:r>
-      <w:r>
-        <w:t>4</w:t>
-      </w:r>
-      <w:r>
-        <w:t xml:space="preserve"> такта</w:t>
+        <w:tabs>
+          <w:tab w:val="left" w:pos="360"/>
+          <w:tab w:val="left" w:pos="389"/>
+          <w:tab w:val="left" w:pos="432"/>
+          <w:tab w:val="left" w:pos="851"/>
+          <w:tab w:val="left" w:pos="1418"/>
+        </w:tabs>
+        <w:ind w:left="0" w:firstLine="426"/>
+      </w:pPr>
+      <w:r>
+        <w:rPr>
+          <w:b/>
+        </w:rPr>
+        <w:t>Использование конвейера команд.</w:t>
+      </w:r>
+      <w:r>
+        <w:t xml:space="preserve"> Сейчас при работе устройства все инструкции выполняются последовательно, таким образом многие устройства простаивают большую часть времени. Ввод конвейера частично решил бы данную проблему, однако потребовал бы значительного усложнения структуры микро-ЭВМ.</w:t>
       </w:r>
     </w:p>
     <w:p>
@@ -20875,2834 +20952,668 @@
         <w:pStyle w:val="ListParagraph"/>
         <w:numPr>
           <w:ilvl w:val="0"/>
-          <w:numId w:val="6"/>
+          <w:numId w:val="2"/>
         </w:numPr>
-      </w:pPr>
-      <w:r>
-        <w:t>Запись результата</w:t>
-      </w:r>
-      <w:r>
-        <w:t xml:space="preserve"> (блок 4) </w:t>
-      </w:r>
-      <w:r>
-        <w:t xml:space="preserve"> – </w:t>
-      </w:r>
-      <w:r>
-        <w:t>6</w:t>
-      </w:r>
-      <w:r>
-        <w:t xml:space="preserve"> тактов</w:t>
-      </w:r>
-    </w:p>
-    <w:p>
-      <w:pPr>
-        <w:ind w:left="360" w:firstLine="0"/>
-      </w:pPr>
-    </w:p>
-    <w:p>
-      <w:pPr>
-        <w:ind w:firstLine="360"/>
-      </w:pPr>
-      <w:r>
-        <w:t>Также я учитывал, что блок извлечения операндов и блок записи результата не могут работать параллельно по описанным выше причинам.</w:t>
-      </w:r>
-      <w:r>
-        <w:t xml:space="preserve"> В таблицах </w:t>
-      </w:r>
-      <w:r>
-        <w:t xml:space="preserve">3.4, 3.5 и 3.6 </w:t>
-      </w:r>
-      <w:r>
-        <w:t>представлены варианты распределения блоков по стадиям конвейера.</w:t>
-      </w:r>
-      <w:r>
-        <w:t xml:space="preserve"> Так как самые</w:t>
-      </w:r>
-      <w:r>
-        <w:t xml:space="preserve"> длительные операции это извлечение операндов и запись результата, то, как видно из таблиц, перестановка блоков между стадиями </w:t>
-      </w:r>
-      <w:r>
-        <w:t xml:space="preserve">не изменяет общую длительность. При любой группировке мы получаем длительность стадии 12 тактов. При последовательной обработке эти же </w:t>
-      </w:r>
-      <w:r>
-        <w:lastRenderedPageBreak/>
-        <w:t xml:space="preserve">действия заняли бы 21 такт. Отсюда получаем, что при отсутствии конфликтов чтения-записи и неверных предсказаний конвейер </w:t>
-      </w:r>
-      <w:r>
-        <w:t>увеличивает</w:t>
-      </w:r>
-      <w:r>
-        <w:t xml:space="preserve"> производительность </w:t>
-      </w:r>
-      <w:r>
-        <w:t xml:space="preserve">устройства </w:t>
-      </w:r>
-      <w:r>
-        <w:t xml:space="preserve">примерно в 2 раза. </w:t>
-      </w:r>
-    </w:p>
-    <w:p>
-      <w:pPr>
-        <w:ind w:firstLine="360"/>
-      </w:pPr>
-    </w:p>
-    <w:p>
-      <w:pPr>
         <w:tabs>
           <w:tab w:val="left" w:pos="360"/>
+          <w:tab w:val="left" w:pos="389"/>
           <w:tab w:val="left" w:pos="432"/>
+          <w:tab w:val="left" w:pos="851"/>
+          <w:tab w:val="left" w:pos="1418"/>
         </w:tabs>
-        <w:ind w:firstLine="0"/>
-      </w:pPr>
-      <w:r>
-        <w:t>Таблица</w:t>
-      </w:r>
-      <w:r>
-        <w:t xml:space="preserve"> 3</w:t>
-      </w:r>
-      <w:r>
+        <w:ind w:left="0" w:firstLine="426"/>
+      </w:pPr>
+      <w:r>
+        <w:rPr>
+          <w:b/>
+        </w:rPr>
+        <w:t>Совмещение сигнала конца команды с предыдущим сигналом.</w:t>
+      </w:r>
+      <w:r>
+        <w:t xml:space="preserve"> Дело в том что сейчас каждый этап оканчивается специальной командой </w:t>
+      </w:r>
+      <w:r>
+        <w:rPr>
+          <w:lang w:val="en-US"/>
+        </w:rPr>
+        <w:t xml:space="preserve">STEP_FINISHED </w:t>
+      </w:r>
+      <w:proofErr w:type="spellStart"/>
+      <w:r>
+        <w:rPr>
+          <w:lang w:val="en-US"/>
+        </w:rPr>
+        <w:t>на</w:t>
+      </w:r>
+      <w:proofErr w:type="spellEnd"/>
+      <w:r>
+        <w:rPr>
+          <w:lang w:val="en-US"/>
+        </w:rPr>
+        <w:t xml:space="preserve"> </w:t>
+      </w:r>
+      <w:proofErr w:type="spellStart"/>
+      <w:r>
+        <w:rPr>
+          <w:lang w:val="en-US"/>
+        </w:rPr>
+        <w:t>который</w:t>
+      </w:r>
+      <w:proofErr w:type="spellEnd"/>
+      <w:r>
+        <w:rPr>
+          <w:lang w:val="en-US"/>
+        </w:rPr>
+        <w:t xml:space="preserve"> </w:t>
+      </w:r>
+      <w:proofErr w:type="spellStart"/>
+      <w:r>
+        <w:rPr>
+          <w:lang w:val="en-US"/>
+        </w:rPr>
+        <w:t>тратится</w:t>
+      </w:r>
+      <w:proofErr w:type="spellEnd"/>
+      <w:r>
+        <w:rPr>
+          <w:lang w:val="en-US"/>
+        </w:rPr>
+        <w:t xml:space="preserve"> </w:t>
+      </w:r>
+      <w:proofErr w:type="spellStart"/>
+      <w:r>
+        <w:rPr>
+          <w:lang w:val="en-US"/>
+        </w:rPr>
+        <w:t>дополнительный</w:t>
+      </w:r>
+      <w:proofErr w:type="spellEnd"/>
+      <w:r>
+        <w:rPr>
+          <w:lang w:val="en-US"/>
+        </w:rPr>
+        <w:t xml:space="preserve"> </w:t>
+      </w:r>
+      <w:proofErr w:type="spellStart"/>
+      <w:r>
+        <w:rPr>
+          <w:lang w:val="en-US"/>
+        </w:rPr>
+        <w:t>такт</w:t>
+      </w:r>
+      <w:proofErr w:type="spellEnd"/>
+      <w:r>
+        <w:rPr>
+          <w:lang w:val="en-US"/>
+        </w:rPr>
+        <w:t xml:space="preserve">. </w:t>
+      </w:r>
+      <w:proofErr w:type="spellStart"/>
+      <w:r>
+        <w:rPr>
+          <w:lang w:val="en-US"/>
+        </w:rPr>
+        <w:t>Так</w:t>
+      </w:r>
+      <w:proofErr w:type="spellEnd"/>
+      <w:r>
+        <w:rPr>
+          <w:lang w:val="en-US"/>
+        </w:rPr>
+        <w:t xml:space="preserve"> </w:t>
+      </w:r>
+      <w:proofErr w:type="spellStart"/>
+      <w:r>
+        <w:rPr>
+          <w:lang w:val="en-US"/>
+        </w:rPr>
+        <w:t>как</w:t>
+      </w:r>
+      <w:proofErr w:type="spellEnd"/>
+      <w:r>
+        <w:rPr>
+          <w:lang w:val="en-US"/>
+        </w:rPr>
+        <w:t xml:space="preserve"> </w:t>
+      </w:r>
+      <w:proofErr w:type="spellStart"/>
+      <w:r>
+        <w:rPr>
+          <w:lang w:val="en-US"/>
+        </w:rPr>
+        <w:lastRenderedPageBreak/>
+        <w:t>устройство</w:t>
+      </w:r>
+      <w:proofErr w:type="spellEnd"/>
+      <w:r>
+        <w:rPr>
+          <w:lang w:val="en-US"/>
+        </w:rPr>
+        <w:t xml:space="preserve"> </w:t>
+      </w:r>
+      <w:proofErr w:type="spellStart"/>
+      <w:r>
+        <w:rPr>
+          <w:lang w:val="en-US"/>
+        </w:rPr>
+        <w:t>содержит</w:t>
+      </w:r>
+      <w:proofErr w:type="spellEnd"/>
+      <w:r>
+        <w:rPr>
+          <w:lang w:val="en-US"/>
+        </w:rPr>
+        <w:t xml:space="preserve"> 4 </w:t>
+      </w:r>
+      <w:proofErr w:type="spellStart"/>
+      <w:r>
+        <w:rPr>
+          <w:lang w:val="en-US"/>
+        </w:rPr>
+        <w:t>этап</w:t>
+      </w:r>
+      <w:proofErr w:type="spellEnd"/>
+      <w:r>
+        <w:rPr>
+          <w:lang w:val="en-US"/>
+        </w:rPr>
+        <w:t xml:space="preserve">, </w:t>
+      </w:r>
+      <w:proofErr w:type="spellStart"/>
+      <w:r>
+        <w:rPr>
+          <w:lang w:val="en-US"/>
+        </w:rPr>
+        <w:t>то</w:t>
+      </w:r>
+      <w:proofErr w:type="spellEnd"/>
+      <w:r>
+        <w:rPr>
+          <w:lang w:val="en-US"/>
+        </w:rPr>
+        <w:t xml:space="preserve"> </w:t>
+      </w:r>
+      <w:proofErr w:type="spellStart"/>
+      <w:r>
+        <w:rPr>
+          <w:lang w:val="en-US"/>
+        </w:rPr>
+        <w:t>целых</w:t>
+      </w:r>
+      <w:proofErr w:type="spellEnd"/>
+      <w:r>
+        <w:rPr>
+          <w:lang w:val="en-US"/>
+        </w:rPr>
+        <w:t xml:space="preserve"> 4 </w:t>
+      </w:r>
+      <w:proofErr w:type="spellStart"/>
+      <w:r>
+        <w:rPr>
+          <w:lang w:val="en-US"/>
+        </w:rPr>
+        <w:t>такта</w:t>
+      </w:r>
+      <w:proofErr w:type="spellEnd"/>
+      <w:r>
+        <w:rPr>
+          <w:lang w:val="en-US"/>
+        </w:rPr>
+        <w:t xml:space="preserve"> </w:t>
+      </w:r>
+      <w:proofErr w:type="spellStart"/>
+      <w:r>
+        <w:rPr>
+          <w:lang w:val="en-US"/>
+        </w:rPr>
+        <w:t>процессорного</w:t>
+      </w:r>
+      <w:proofErr w:type="spellEnd"/>
+      <w:r>
+        <w:rPr>
+          <w:lang w:val="en-US"/>
+        </w:rPr>
+        <w:t xml:space="preserve"> </w:t>
+      </w:r>
+      <w:proofErr w:type="spellStart"/>
+      <w:r>
+        <w:rPr>
+          <w:lang w:val="en-US"/>
+        </w:rPr>
+        <w:t>времени</w:t>
+      </w:r>
+      <w:proofErr w:type="spellEnd"/>
+      <w:r>
+        <w:rPr>
+          <w:lang w:val="en-US"/>
+        </w:rPr>
+        <w:t xml:space="preserve"> </w:t>
+      </w:r>
+      <w:proofErr w:type="spellStart"/>
+      <w:r>
+        <w:rPr>
+          <w:lang w:val="en-US"/>
+        </w:rPr>
+        <w:t>тратятся</w:t>
+      </w:r>
+      <w:proofErr w:type="spellEnd"/>
+      <w:r>
+        <w:rPr>
+          <w:lang w:val="en-US"/>
+        </w:rPr>
+        <w:t xml:space="preserve"> </w:t>
+      </w:r>
+      <w:proofErr w:type="spellStart"/>
+      <w:r>
+        <w:rPr>
+          <w:lang w:val="en-US"/>
+        </w:rPr>
+        <w:t>на</w:t>
+      </w:r>
+      <w:proofErr w:type="spellEnd"/>
+      <w:r>
+        <w:rPr>
+          <w:lang w:val="en-US"/>
+        </w:rPr>
+        <w:t xml:space="preserve"> </w:t>
+      </w:r>
+      <w:proofErr w:type="spellStart"/>
+      <w:r>
+        <w:rPr>
+          <w:lang w:val="en-US"/>
+        </w:rPr>
+        <w:t>простой</w:t>
+      </w:r>
+      <w:proofErr w:type="spellEnd"/>
+      <w:r>
+        <w:rPr>
+          <w:lang w:val="en-US"/>
+        </w:rPr>
+        <w:t xml:space="preserve"> </w:t>
+      </w:r>
+      <w:proofErr w:type="spellStart"/>
+      <w:r>
+        <w:rPr>
+          <w:lang w:val="en-US"/>
+        </w:rPr>
+        <w:t>переход</w:t>
+      </w:r>
+      <w:proofErr w:type="spellEnd"/>
+      <w:r>
+        <w:rPr>
+          <w:lang w:val="en-US"/>
+        </w:rPr>
+        <w:t xml:space="preserve"> </w:t>
+      </w:r>
+      <w:proofErr w:type="spellStart"/>
+      <w:r>
+        <w:rPr>
+          <w:lang w:val="en-US"/>
+        </w:rPr>
+        <w:t>между</w:t>
+      </w:r>
+      <w:proofErr w:type="spellEnd"/>
+      <w:r>
+        <w:rPr>
+          <w:lang w:val="en-US"/>
+        </w:rPr>
+        <w:t xml:space="preserve"> </w:t>
+      </w:r>
+      <w:proofErr w:type="spellStart"/>
+      <w:r>
+        <w:rPr>
+          <w:lang w:val="en-US"/>
+        </w:rPr>
+        <w:t>фазами</w:t>
+      </w:r>
+      <w:proofErr w:type="spellEnd"/>
+      <w:r>
+        <w:rPr>
+          <w:lang w:val="en-US"/>
+        </w:rPr>
         <w:t>.</w:t>
       </w:r>
-      <w:r>
-        <w:t>4 –</w:t>
-      </w:r>
-      <w:r>
-        <w:t xml:space="preserve"> </w:t>
-      </w:r>
-      <w:r>
-        <w:t>Объединение блоков в стадии (вариант 1)</w:t>
-      </w:r>
-    </w:p>
-    <w:tbl>
-      <w:tblPr>
-        <w:tblStyle w:val="TableGrid"/>
-        <w:tblW w:w="4851" w:type="pct"/>
-        <w:jc w:val="center"/>
-        <w:tblInd w:w="1136" w:type="dxa"/>
-        <w:tblLook w:val="04A0" w:firstRow="1" w:lastRow="0" w:firstColumn="1" w:lastColumn="0" w:noHBand="0" w:noVBand="1"/>
-      </w:tblPr>
-      <w:tblGrid>
-        <w:gridCol w:w="1663"/>
-        <w:gridCol w:w="1827"/>
-        <w:gridCol w:w="511"/>
-        <w:gridCol w:w="513"/>
-        <w:gridCol w:w="511"/>
-        <w:gridCol w:w="511"/>
-        <w:gridCol w:w="511"/>
-        <w:gridCol w:w="511"/>
-        <w:gridCol w:w="511"/>
-        <w:gridCol w:w="511"/>
-        <w:gridCol w:w="511"/>
-        <w:gridCol w:w="511"/>
-        <w:gridCol w:w="509"/>
-        <w:gridCol w:w="498"/>
-      </w:tblGrid>
-      <w:tr>
-        <w:trPr>
-          <w:jc w:val="center"/>
-        </w:trPr>
-        <w:tc>
-          <w:tcPr>
-            <w:tcW w:w="865" w:type="pct"/>
-            <w:vAlign w:val="center"/>
-          </w:tcPr>
-          <w:p>
-            <w:pPr>
-              <w:ind w:firstLine="0"/>
-              <w:jc w:val="center"/>
-            </w:pPr>
-            <w:r>
-              <w:t>Стадия</w:t>
-            </w:r>
-          </w:p>
-        </w:tc>
-        <w:tc>
-          <w:tcPr>
-            <w:tcW w:w="950" w:type="pct"/>
-            <w:vAlign w:val="center"/>
-          </w:tcPr>
-          <w:p>
-            <w:pPr>
-              <w:ind w:firstLine="0"/>
-              <w:jc w:val="center"/>
-            </w:pPr>
-            <w:r>
-              <w:t>Блок</w:t>
-            </w:r>
-          </w:p>
-        </w:tc>
-        <w:tc>
-          <w:tcPr>
-            <w:tcW w:w="3185" w:type="pct"/>
-            <w:gridSpan w:val="12"/>
-            <w:vAlign w:val="center"/>
-          </w:tcPr>
-          <w:p>
-            <w:pPr>
-              <w:ind w:firstLine="0"/>
-              <w:jc w:val="center"/>
-            </w:pPr>
-            <w:r>
-              <w:t>Такты</w:t>
-            </w:r>
-          </w:p>
-        </w:tc>
-      </w:tr>
-      <w:tr>
-        <w:trPr>
-          <w:jc w:val="center"/>
-        </w:trPr>
-        <w:tc>
-          <w:tcPr>
-            <w:tcW w:w="865" w:type="pct"/>
-            <w:vMerge w:val="restart"/>
-            <w:vAlign w:val="center"/>
-          </w:tcPr>
-          <w:p>
-            <w:pPr>
-              <w:ind w:firstLine="0"/>
-              <w:jc w:val="center"/>
-            </w:pPr>
-            <w:r>
-              <w:t>1</w:t>
-            </w:r>
-          </w:p>
-        </w:tc>
-        <w:tc>
-          <w:tcPr>
-            <w:tcW w:w="950" w:type="pct"/>
-            <w:vAlign w:val="center"/>
-          </w:tcPr>
-          <w:p>
-            <w:pPr>
-              <w:ind w:firstLine="0"/>
-              <w:jc w:val="center"/>
-            </w:pPr>
-            <w:r>
-              <w:t>1</w:t>
-            </w:r>
-          </w:p>
-        </w:tc>
-        <w:tc>
-          <w:tcPr>
-            <w:tcW w:w="266" w:type="pct"/>
-            <w:shd w:val="clear" w:color="auto" w:fill="808080" w:themeFill="background1" w:themeFillShade="80"/>
-            <w:vAlign w:val="center"/>
-          </w:tcPr>
-          <w:p>
-            <w:pPr>
-              <w:ind w:firstLine="0"/>
-              <w:jc w:val="center"/>
-            </w:pPr>
-          </w:p>
-        </w:tc>
-        <w:tc>
-          <w:tcPr>
-            <w:tcW w:w="267" w:type="pct"/>
-            <w:shd w:val="clear" w:color="auto" w:fill="808080" w:themeFill="background1" w:themeFillShade="80"/>
-            <w:vAlign w:val="center"/>
-          </w:tcPr>
-          <w:p>
-            <w:pPr>
-              <w:ind w:firstLine="0"/>
-              <w:jc w:val="center"/>
-            </w:pPr>
-          </w:p>
-        </w:tc>
-        <w:tc>
-          <w:tcPr>
-            <w:tcW w:w="266" w:type="pct"/>
-            <w:shd w:val="clear" w:color="auto" w:fill="808080" w:themeFill="background1" w:themeFillShade="80"/>
-            <w:vAlign w:val="center"/>
-          </w:tcPr>
-          <w:p>
-            <w:pPr>
-              <w:ind w:firstLine="0"/>
-              <w:jc w:val="center"/>
-            </w:pPr>
-          </w:p>
-        </w:tc>
-        <w:tc>
-          <w:tcPr>
-            <w:tcW w:w="266" w:type="pct"/>
-            <w:shd w:val="clear" w:color="auto" w:fill="808080" w:themeFill="background1" w:themeFillShade="80"/>
-            <w:vAlign w:val="center"/>
-          </w:tcPr>
-          <w:p>
-            <w:pPr>
-              <w:ind w:firstLine="0"/>
-              <w:jc w:val="center"/>
-            </w:pPr>
-          </w:p>
-        </w:tc>
-        <w:tc>
-          <w:tcPr>
-            <w:tcW w:w="266" w:type="pct"/>
-            <w:shd w:val="clear" w:color="auto" w:fill="808080" w:themeFill="background1" w:themeFillShade="80"/>
-            <w:vAlign w:val="center"/>
-          </w:tcPr>
-          <w:p>
-            <w:pPr>
-              <w:ind w:firstLine="0"/>
-              <w:jc w:val="center"/>
-            </w:pPr>
-          </w:p>
-        </w:tc>
-        <w:tc>
-          <w:tcPr>
-            <w:tcW w:w="266" w:type="pct"/>
-            <w:vAlign w:val="center"/>
-          </w:tcPr>
-          <w:p>
-            <w:pPr>
-              <w:ind w:firstLine="0"/>
-              <w:jc w:val="center"/>
-            </w:pPr>
-          </w:p>
-        </w:tc>
-        <w:tc>
-          <w:tcPr>
-            <w:tcW w:w="266" w:type="pct"/>
-            <w:vAlign w:val="center"/>
-          </w:tcPr>
-          <w:p>
-            <w:pPr>
-              <w:ind w:firstLine="0"/>
-              <w:jc w:val="center"/>
-            </w:pPr>
-          </w:p>
-        </w:tc>
-        <w:tc>
-          <w:tcPr>
-            <w:tcW w:w="266" w:type="pct"/>
-            <w:vAlign w:val="center"/>
-          </w:tcPr>
-          <w:p>
-            <w:pPr>
-              <w:ind w:firstLine="0"/>
-              <w:jc w:val="center"/>
-            </w:pPr>
-          </w:p>
-        </w:tc>
-        <w:tc>
-          <w:tcPr>
-            <w:tcW w:w="266" w:type="pct"/>
-            <w:vAlign w:val="center"/>
-          </w:tcPr>
-          <w:p>
-            <w:pPr>
-              <w:ind w:firstLine="0"/>
-              <w:jc w:val="center"/>
-            </w:pPr>
-          </w:p>
-        </w:tc>
-        <w:tc>
-          <w:tcPr>
-            <w:tcW w:w="266" w:type="pct"/>
-            <w:vAlign w:val="center"/>
-          </w:tcPr>
-          <w:p>
-            <w:pPr>
-              <w:ind w:firstLine="0"/>
-              <w:jc w:val="center"/>
-            </w:pPr>
-          </w:p>
-        </w:tc>
-        <w:tc>
-          <w:tcPr>
-            <w:tcW w:w="265" w:type="pct"/>
-            <w:vAlign w:val="center"/>
-          </w:tcPr>
-          <w:p>
-            <w:pPr>
-              <w:ind w:firstLine="0"/>
-              <w:jc w:val="center"/>
-            </w:pPr>
-          </w:p>
-        </w:tc>
-        <w:tc>
-          <w:tcPr>
-            <w:tcW w:w="260" w:type="pct"/>
-            <w:vAlign w:val="center"/>
-          </w:tcPr>
-          <w:p>
-            <w:pPr>
-              <w:ind w:firstLine="0"/>
-              <w:jc w:val="center"/>
-            </w:pPr>
-          </w:p>
-        </w:tc>
-      </w:tr>
-      <w:tr>
-        <w:trPr>
-          <w:jc w:val="center"/>
-        </w:trPr>
-        <w:tc>
-          <w:tcPr>
-            <w:tcW w:w="865" w:type="pct"/>
-            <w:vMerge/>
-            <w:vAlign w:val="center"/>
-          </w:tcPr>
-          <w:p>
-            <w:pPr>
-              <w:ind w:firstLine="0"/>
-              <w:jc w:val="center"/>
-            </w:pPr>
-          </w:p>
-        </w:tc>
-        <w:tc>
-          <w:tcPr>
-            <w:tcW w:w="950" w:type="pct"/>
-            <w:vAlign w:val="center"/>
-          </w:tcPr>
-          <w:p>
-            <w:pPr>
-              <w:ind w:firstLine="0"/>
-              <w:jc w:val="center"/>
-            </w:pPr>
-            <w:r>
-              <w:t>2</w:t>
-            </w:r>
-          </w:p>
-        </w:tc>
-        <w:tc>
-          <w:tcPr>
-            <w:tcW w:w="266" w:type="pct"/>
-            <w:shd w:val="clear" w:color="auto" w:fill="808080" w:themeFill="background1" w:themeFillShade="80"/>
-            <w:vAlign w:val="center"/>
-          </w:tcPr>
-          <w:p>
-            <w:pPr>
-              <w:ind w:firstLine="0"/>
-              <w:jc w:val="center"/>
-            </w:pPr>
-          </w:p>
-        </w:tc>
-        <w:tc>
-          <w:tcPr>
-            <w:tcW w:w="267" w:type="pct"/>
-            <w:shd w:val="clear" w:color="auto" w:fill="808080" w:themeFill="background1" w:themeFillShade="80"/>
-            <w:vAlign w:val="center"/>
-          </w:tcPr>
-          <w:p>
-            <w:pPr>
-              <w:ind w:firstLine="0"/>
-              <w:jc w:val="center"/>
-            </w:pPr>
-          </w:p>
-        </w:tc>
-        <w:tc>
-          <w:tcPr>
-            <w:tcW w:w="266" w:type="pct"/>
-            <w:shd w:val="clear" w:color="auto" w:fill="808080" w:themeFill="background1" w:themeFillShade="80"/>
-            <w:vAlign w:val="center"/>
-          </w:tcPr>
-          <w:p>
-            <w:pPr>
-              <w:ind w:firstLine="0"/>
-              <w:jc w:val="center"/>
-            </w:pPr>
-          </w:p>
-        </w:tc>
-        <w:tc>
-          <w:tcPr>
-            <w:tcW w:w="266" w:type="pct"/>
-            <w:shd w:val="clear" w:color="auto" w:fill="808080" w:themeFill="background1" w:themeFillShade="80"/>
-            <w:vAlign w:val="center"/>
-          </w:tcPr>
-          <w:p>
-            <w:pPr>
-              <w:ind w:firstLine="0"/>
-              <w:jc w:val="center"/>
-            </w:pPr>
-          </w:p>
-        </w:tc>
-        <w:tc>
-          <w:tcPr>
-            <w:tcW w:w="266" w:type="pct"/>
-            <w:shd w:val="clear" w:color="auto" w:fill="808080" w:themeFill="background1" w:themeFillShade="80"/>
-            <w:vAlign w:val="center"/>
-          </w:tcPr>
-          <w:p>
-            <w:pPr>
-              <w:ind w:firstLine="0"/>
-              <w:jc w:val="center"/>
-            </w:pPr>
-          </w:p>
-        </w:tc>
-        <w:tc>
-          <w:tcPr>
-            <w:tcW w:w="266" w:type="pct"/>
-            <w:shd w:val="clear" w:color="auto" w:fill="808080" w:themeFill="background1" w:themeFillShade="80"/>
-            <w:vAlign w:val="center"/>
-          </w:tcPr>
-          <w:p>
-            <w:pPr>
-              <w:ind w:firstLine="0"/>
-              <w:jc w:val="center"/>
-              <w:rPr>
-                <w:color w:val="808080" w:themeColor="background1" w:themeShade="80"/>
-              </w:rPr>
-            </w:pPr>
-          </w:p>
-        </w:tc>
-        <w:tc>
-          <w:tcPr>
-            <w:tcW w:w="266" w:type="pct"/>
-            <w:shd w:val="clear" w:color="auto" w:fill="FFFFFF" w:themeFill="background1"/>
-            <w:vAlign w:val="center"/>
-          </w:tcPr>
-          <w:p>
-            <w:pPr>
-              <w:ind w:firstLine="0"/>
-              <w:jc w:val="center"/>
-              <w:rPr>
-                <w:color w:val="808080" w:themeColor="background1" w:themeShade="80"/>
-              </w:rPr>
-            </w:pPr>
-          </w:p>
-        </w:tc>
-        <w:tc>
-          <w:tcPr>
-            <w:tcW w:w="266" w:type="pct"/>
-            <w:shd w:val="clear" w:color="auto" w:fill="FFFFFF" w:themeFill="background1"/>
-            <w:vAlign w:val="center"/>
-          </w:tcPr>
-          <w:p>
-            <w:pPr>
-              <w:ind w:firstLine="0"/>
-              <w:jc w:val="center"/>
-              <w:rPr>
-                <w:color w:val="808080" w:themeColor="background1" w:themeShade="80"/>
-              </w:rPr>
-            </w:pPr>
-          </w:p>
-        </w:tc>
-        <w:tc>
-          <w:tcPr>
-            <w:tcW w:w="266" w:type="pct"/>
-            <w:shd w:val="clear" w:color="auto" w:fill="FFFFFF" w:themeFill="background1"/>
-            <w:vAlign w:val="center"/>
-          </w:tcPr>
-          <w:p>
-            <w:pPr>
-              <w:ind w:firstLine="0"/>
-              <w:jc w:val="center"/>
-              <w:rPr>
-                <w:color w:val="808080" w:themeColor="background1" w:themeShade="80"/>
-              </w:rPr>
-            </w:pPr>
-          </w:p>
-        </w:tc>
-        <w:tc>
-          <w:tcPr>
-            <w:tcW w:w="266" w:type="pct"/>
-            <w:shd w:val="clear" w:color="auto" w:fill="FFFFFF" w:themeFill="background1"/>
-            <w:vAlign w:val="center"/>
-          </w:tcPr>
-          <w:p>
-            <w:pPr>
-              <w:ind w:firstLine="0"/>
-              <w:jc w:val="center"/>
-              <w:rPr>
-                <w:color w:val="808080" w:themeColor="background1" w:themeShade="80"/>
-              </w:rPr>
-            </w:pPr>
-          </w:p>
-        </w:tc>
-        <w:tc>
-          <w:tcPr>
-            <w:tcW w:w="265" w:type="pct"/>
-            <w:shd w:val="clear" w:color="auto" w:fill="FFFFFF" w:themeFill="background1"/>
-            <w:vAlign w:val="center"/>
-          </w:tcPr>
-          <w:p>
-            <w:pPr>
-              <w:ind w:firstLine="0"/>
-              <w:jc w:val="center"/>
-              <w:rPr>
-                <w:color w:val="808080" w:themeColor="background1" w:themeShade="80"/>
-              </w:rPr>
-            </w:pPr>
-          </w:p>
-        </w:tc>
-        <w:tc>
-          <w:tcPr>
-            <w:tcW w:w="260" w:type="pct"/>
-            <w:shd w:val="clear" w:color="auto" w:fill="FFFFFF" w:themeFill="background1"/>
-            <w:vAlign w:val="center"/>
-          </w:tcPr>
-          <w:p>
-            <w:pPr>
-              <w:ind w:firstLine="0"/>
-              <w:jc w:val="center"/>
-              <w:rPr>
-                <w:color w:val="808080" w:themeColor="background1" w:themeShade="80"/>
-              </w:rPr>
-            </w:pPr>
-          </w:p>
-        </w:tc>
-      </w:tr>
-      <w:tr>
-        <w:trPr>
-          <w:jc w:val="center"/>
-        </w:trPr>
-        <w:tc>
-          <w:tcPr>
-            <w:tcW w:w="865" w:type="pct"/>
-            <w:vAlign w:val="center"/>
-          </w:tcPr>
-          <w:p>
-            <w:pPr>
-              <w:ind w:firstLine="0"/>
-              <w:jc w:val="center"/>
-            </w:pPr>
-            <w:r>
-              <w:t>2</w:t>
-            </w:r>
-          </w:p>
-        </w:tc>
-        <w:tc>
-          <w:tcPr>
-            <w:tcW w:w="950" w:type="pct"/>
-            <w:vAlign w:val="center"/>
-          </w:tcPr>
-          <w:p>
-            <w:pPr>
-              <w:ind w:firstLine="0"/>
-              <w:jc w:val="center"/>
-            </w:pPr>
-            <w:r>
-              <w:t>3</w:t>
-            </w:r>
-          </w:p>
-        </w:tc>
-        <w:tc>
-          <w:tcPr>
-            <w:tcW w:w="266" w:type="pct"/>
-            <w:shd w:val="clear" w:color="auto" w:fill="808080" w:themeFill="background1" w:themeFillShade="80"/>
-            <w:vAlign w:val="center"/>
-          </w:tcPr>
-          <w:p>
-            <w:pPr>
-              <w:ind w:firstLine="0"/>
-              <w:jc w:val="center"/>
-              <w:rPr>
-                <w:color w:val="808080" w:themeColor="background1" w:themeShade="80"/>
-              </w:rPr>
-            </w:pPr>
-          </w:p>
-        </w:tc>
-        <w:tc>
-          <w:tcPr>
-            <w:tcW w:w="267" w:type="pct"/>
-            <w:shd w:val="clear" w:color="auto" w:fill="808080" w:themeFill="background1" w:themeFillShade="80"/>
-            <w:vAlign w:val="center"/>
-          </w:tcPr>
-          <w:p>
-            <w:pPr>
-              <w:ind w:firstLine="0"/>
-              <w:jc w:val="center"/>
-              <w:rPr>
-                <w:color w:val="808080" w:themeColor="background1" w:themeShade="80"/>
-              </w:rPr>
-            </w:pPr>
-          </w:p>
-        </w:tc>
-        <w:tc>
-          <w:tcPr>
-            <w:tcW w:w="266" w:type="pct"/>
-            <w:shd w:val="clear" w:color="auto" w:fill="808080" w:themeFill="background1" w:themeFillShade="80"/>
-            <w:vAlign w:val="center"/>
-          </w:tcPr>
-          <w:p>
-            <w:pPr>
-              <w:ind w:firstLine="0"/>
-              <w:jc w:val="center"/>
-              <w:rPr>
-                <w:color w:val="808080" w:themeColor="background1" w:themeShade="80"/>
-              </w:rPr>
-            </w:pPr>
-          </w:p>
-        </w:tc>
-        <w:tc>
-          <w:tcPr>
-            <w:tcW w:w="266" w:type="pct"/>
-            <w:shd w:val="clear" w:color="auto" w:fill="808080" w:themeFill="background1" w:themeFillShade="80"/>
-            <w:vAlign w:val="center"/>
-          </w:tcPr>
-          <w:p>
-            <w:pPr>
-              <w:ind w:firstLine="0"/>
-              <w:jc w:val="center"/>
-              <w:rPr>
-                <w:color w:val="808080" w:themeColor="background1" w:themeShade="80"/>
-              </w:rPr>
-            </w:pPr>
-          </w:p>
-        </w:tc>
-        <w:tc>
-          <w:tcPr>
-            <w:tcW w:w="266" w:type="pct"/>
-            <w:vAlign w:val="center"/>
-          </w:tcPr>
-          <w:p>
-            <w:pPr>
-              <w:ind w:firstLine="0"/>
-              <w:jc w:val="center"/>
-            </w:pPr>
-          </w:p>
-        </w:tc>
-        <w:tc>
-          <w:tcPr>
-            <w:tcW w:w="266" w:type="pct"/>
-            <w:vAlign w:val="center"/>
-          </w:tcPr>
-          <w:p>
-            <w:pPr>
-              <w:ind w:firstLine="0"/>
-              <w:jc w:val="center"/>
-            </w:pPr>
-          </w:p>
-        </w:tc>
-        <w:tc>
-          <w:tcPr>
-            <w:tcW w:w="266" w:type="pct"/>
-            <w:vAlign w:val="center"/>
-          </w:tcPr>
-          <w:p>
-            <w:pPr>
-              <w:ind w:firstLine="0"/>
-              <w:jc w:val="center"/>
-            </w:pPr>
-          </w:p>
-        </w:tc>
-        <w:tc>
-          <w:tcPr>
-            <w:tcW w:w="266" w:type="pct"/>
-            <w:vAlign w:val="center"/>
-          </w:tcPr>
-          <w:p>
-            <w:pPr>
-              <w:ind w:firstLine="0"/>
-              <w:jc w:val="center"/>
-            </w:pPr>
-          </w:p>
-        </w:tc>
-        <w:tc>
-          <w:tcPr>
-            <w:tcW w:w="266" w:type="pct"/>
-            <w:vAlign w:val="center"/>
-          </w:tcPr>
-          <w:p>
-            <w:pPr>
-              <w:ind w:firstLine="0"/>
-              <w:jc w:val="center"/>
-            </w:pPr>
-          </w:p>
-        </w:tc>
-        <w:tc>
-          <w:tcPr>
-            <w:tcW w:w="266" w:type="pct"/>
-            <w:vAlign w:val="center"/>
-          </w:tcPr>
-          <w:p>
-            <w:pPr>
-              <w:ind w:firstLine="0"/>
-              <w:jc w:val="center"/>
-            </w:pPr>
-          </w:p>
-        </w:tc>
-        <w:tc>
-          <w:tcPr>
-            <w:tcW w:w="265" w:type="pct"/>
-            <w:vAlign w:val="center"/>
-          </w:tcPr>
-          <w:p>
-            <w:pPr>
-              <w:ind w:firstLine="0"/>
-              <w:jc w:val="center"/>
-            </w:pPr>
-          </w:p>
-        </w:tc>
-        <w:tc>
-          <w:tcPr>
-            <w:tcW w:w="260" w:type="pct"/>
-            <w:vAlign w:val="center"/>
-          </w:tcPr>
-          <w:p>
-            <w:pPr>
-              <w:ind w:firstLine="0"/>
-              <w:jc w:val="center"/>
-            </w:pPr>
-          </w:p>
-        </w:tc>
-      </w:tr>
-      <w:tr>
-        <w:trPr>
-          <w:jc w:val="center"/>
-        </w:trPr>
-        <w:tc>
-          <w:tcPr>
-            <w:tcW w:w="865" w:type="pct"/>
-            <w:vAlign w:val="center"/>
-          </w:tcPr>
-          <w:p>
-            <w:pPr>
-              <w:ind w:firstLine="0"/>
-              <w:jc w:val="center"/>
-            </w:pPr>
-            <w:r>
-              <w:t>3</w:t>
-            </w:r>
-          </w:p>
-        </w:tc>
-        <w:tc>
-          <w:tcPr>
-            <w:tcW w:w="950" w:type="pct"/>
-            <w:vAlign w:val="center"/>
-          </w:tcPr>
-          <w:p>
-            <w:pPr>
-              <w:ind w:firstLine="0"/>
-              <w:jc w:val="center"/>
-            </w:pPr>
-            <w:r>
-              <w:t>4</w:t>
-            </w:r>
-          </w:p>
-        </w:tc>
-        <w:tc>
-          <w:tcPr>
-            <w:tcW w:w="266" w:type="pct"/>
-            <w:shd w:val="clear" w:color="auto" w:fill="FFFFFF" w:themeFill="background1"/>
-            <w:vAlign w:val="center"/>
-          </w:tcPr>
-          <w:p>
-            <w:pPr>
-              <w:ind w:firstLine="0"/>
-              <w:jc w:val="center"/>
-            </w:pPr>
-          </w:p>
-        </w:tc>
-        <w:tc>
-          <w:tcPr>
-            <w:tcW w:w="267" w:type="pct"/>
-            <w:shd w:val="clear" w:color="auto" w:fill="FFFFFF" w:themeFill="background1"/>
-            <w:vAlign w:val="center"/>
-          </w:tcPr>
-          <w:p>
-            <w:pPr>
-              <w:ind w:firstLine="0"/>
-              <w:jc w:val="center"/>
-            </w:pPr>
-          </w:p>
-        </w:tc>
-        <w:tc>
-          <w:tcPr>
-            <w:tcW w:w="266" w:type="pct"/>
-            <w:shd w:val="clear" w:color="auto" w:fill="FFFFFF" w:themeFill="background1"/>
-            <w:vAlign w:val="center"/>
-          </w:tcPr>
-          <w:p>
-            <w:pPr>
-              <w:ind w:firstLine="0"/>
-              <w:jc w:val="center"/>
-            </w:pPr>
-          </w:p>
-        </w:tc>
-        <w:tc>
-          <w:tcPr>
-            <w:tcW w:w="266" w:type="pct"/>
-            <w:shd w:val="clear" w:color="auto" w:fill="FFFFFF" w:themeFill="background1"/>
-            <w:vAlign w:val="center"/>
-          </w:tcPr>
-          <w:p>
-            <w:pPr>
-              <w:ind w:firstLine="0"/>
-              <w:jc w:val="center"/>
-            </w:pPr>
-          </w:p>
-        </w:tc>
-        <w:tc>
-          <w:tcPr>
-            <w:tcW w:w="266" w:type="pct"/>
-            <w:shd w:val="clear" w:color="auto" w:fill="FFFFFF" w:themeFill="background1"/>
-            <w:vAlign w:val="center"/>
-          </w:tcPr>
-          <w:p>
-            <w:pPr>
-              <w:ind w:firstLine="0"/>
-              <w:jc w:val="center"/>
-            </w:pPr>
-          </w:p>
-        </w:tc>
-        <w:tc>
-          <w:tcPr>
-            <w:tcW w:w="266" w:type="pct"/>
-            <w:shd w:val="clear" w:color="auto" w:fill="FFFFFF" w:themeFill="background1"/>
-            <w:vAlign w:val="center"/>
-          </w:tcPr>
-          <w:p>
-            <w:pPr>
-              <w:ind w:firstLine="0"/>
-              <w:jc w:val="center"/>
-            </w:pPr>
-          </w:p>
-        </w:tc>
-        <w:tc>
-          <w:tcPr>
-            <w:tcW w:w="266" w:type="pct"/>
-            <w:shd w:val="clear" w:color="auto" w:fill="808080" w:themeFill="background1" w:themeFillShade="80"/>
-            <w:vAlign w:val="center"/>
-          </w:tcPr>
-          <w:p>
-            <w:pPr>
-              <w:ind w:firstLine="0"/>
-              <w:jc w:val="center"/>
-            </w:pPr>
-          </w:p>
-        </w:tc>
-        <w:tc>
-          <w:tcPr>
-            <w:tcW w:w="266" w:type="pct"/>
-            <w:shd w:val="clear" w:color="auto" w:fill="808080" w:themeFill="background1" w:themeFillShade="80"/>
-            <w:vAlign w:val="center"/>
-          </w:tcPr>
-          <w:p>
-            <w:pPr>
-              <w:ind w:firstLine="0"/>
-              <w:jc w:val="center"/>
-            </w:pPr>
-          </w:p>
-        </w:tc>
-        <w:tc>
-          <w:tcPr>
-            <w:tcW w:w="266" w:type="pct"/>
-            <w:shd w:val="clear" w:color="auto" w:fill="808080" w:themeFill="background1" w:themeFillShade="80"/>
-            <w:vAlign w:val="center"/>
-          </w:tcPr>
-          <w:p>
-            <w:pPr>
-              <w:ind w:firstLine="0"/>
-              <w:jc w:val="center"/>
-            </w:pPr>
-          </w:p>
-        </w:tc>
-        <w:tc>
-          <w:tcPr>
-            <w:tcW w:w="266" w:type="pct"/>
-            <w:shd w:val="clear" w:color="auto" w:fill="808080" w:themeFill="background1" w:themeFillShade="80"/>
-            <w:vAlign w:val="center"/>
-          </w:tcPr>
-          <w:p>
-            <w:pPr>
-              <w:ind w:firstLine="0"/>
-              <w:jc w:val="center"/>
-            </w:pPr>
-          </w:p>
-        </w:tc>
-        <w:tc>
-          <w:tcPr>
-            <w:tcW w:w="265" w:type="pct"/>
-            <w:shd w:val="clear" w:color="auto" w:fill="808080" w:themeFill="background1" w:themeFillShade="80"/>
-            <w:vAlign w:val="center"/>
-          </w:tcPr>
-          <w:p>
-            <w:pPr>
-              <w:ind w:firstLine="0"/>
-              <w:jc w:val="center"/>
-            </w:pPr>
-          </w:p>
-        </w:tc>
-        <w:tc>
-          <w:tcPr>
-            <w:tcW w:w="260" w:type="pct"/>
-            <w:shd w:val="clear" w:color="auto" w:fill="808080" w:themeFill="background1" w:themeFillShade="80"/>
-            <w:vAlign w:val="center"/>
-          </w:tcPr>
-          <w:p>
-            <w:pPr>
-              <w:ind w:firstLine="0"/>
-              <w:jc w:val="center"/>
-            </w:pPr>
-          </w:p>
-        </w:tc>
-      </w:tr>
-    </w:tbl>
-    <w:p>
-      <w:pPr>
-        <w:ind w:firstLine="360"/>
-      </w:pPr>
-    </w:p>
-    <w:p>
-      <w:pPr>
+    </w:p>
+    <w:p>
+      <w:pPr>
+        <w:pStyle w:val="ListParagraph"/>
+        <w:numPr>
+          <w:ilvl w:val="0"/>
+          <w:numId w:val="2"/>
+        </w:numPr>
         <w:tabs>
           <w:tab w:val="left" w:pos="360"/>
+          <w:tab w:val="left" w:pos="389"/>
           <w:tab w:val="left" w:pos="432"/>
+          <w:tab w:val="left" w:pos="851"/>
+          <w:tab w:val="left" w:pos="1418"/>
         </w:tabs>
-        <w:ind w:firstLine="0"/>
-      </w:pPr>
-      <w:r>
-        <w:t>Таблица</w:t>
-      </w:r>
-      <w:r>
-        <w:t xml:space="preserve"> 3</w:t>
-      </w:r>
-      <w:r>
+        <w:ind w:left="0" w:firstLine="426"/>
+        <w:rPr>
+          <w:b/>
+        </w:rPr>
+      </w:pPr>
+      <w:r>
+        <w:rPr>
+          <w:b/>
+        </w:rPr>
+        <w:t>Использование контроллера прямого доступа в памяти.</w:t>
+      </w:r>
+      <w:r>
+        <w:rPr>
+          <w:b/>
+        </w:rPr>
+        <w:t xml:space="preserve"> </w:t>
+      </w:r>
+      <w:r>
+        <w:t xml:space="preserve">В данной архитектуре системы команда нету команды которая копирует значение из ячейки памяти в другую ячейку памяти. Для этого приходится использовать 2 команды: </w:t>
+      </w:r>
+      <w:r>
+        <w:rPr>
+          <w:lang w:val="en-US"/>
+        </w:rPr>
+        <w:t xml:space="preserve">MOV </w:t>
+      </w:r>
+      <w:proofErr w:type="spellStart"/>
+      <w:r>
+        <w:rPr>
+          <w:lang w:val="en-US"/>
+        </w:rPr>
+        <w:t>adr</w:t>
+      </w:r>
+      <w:proofErr w:type="spellEnd"/>
+      <w:r>
+        <w:rPr>
+          <w:lang w:val="en-US"/>
+        </w:rPr>
+        <w:t xml:space="preserve">, </w:t>
+      </w:r>
+      <w:proofErr w:type="spellStart"/>
+      <w:r>
+        <w:rPr>
+          <w:lang w:val="en-US"/>
+        </w:rPr>
+        <w:t>reg</w:t>
+      </w:r>
+      <w:proofErr w:type="spellEnd"/>
+      <w:r>
+        <w:rPr>
+          <w:lang w:val="en-US"/>
+        </w:rPr>
+        <w:t xml:space="preserve"> </w:t>
+      </w:r>
+      <w:r>
+        <w:t>и</w:t>
+      </w:r>
+      <w:r>
+        <w:rPr>
+          <w:lang w:val="en-US"/>
+        </w:rPr>
+        <w:t xml:space="preserve"> MOV </w:t>
+      </w:r>
+      <w:proofErr w:type="spellStart"/>
+      <w:r>
+        <w:rPr>
+          <w:lang w:val="en-US"/>
+        </w:rPr>
+        <w:t>reg</w:t>
+      </w:r>
+      <w:proofErr w:type="spellEnd"/>
+      <w:r>
+        <w:rPr>
+          <w:lang w:val="en-US"/>
+        </w:rPr>
+        <w:t xml:space="preserve">, </w:t>
+      </w:r>
+      <w:proofErr w:type="spellStart"/>
+      <w:r>
+        <w:rPr>
+          <w:lang w:val="en-US"/>
+        </w:rPr>
+        <w:t>adr</w:t>
+      </w:r>
+      <w:proofErr w:type="spellEnd"/>
+      <w:r>
+        <w:rPr>
+          <w:lang w:val="en-US"/>
+        </w:rPr>
         <w:t>.</w:t>
       </w:r>
       <w:r>
-        <w:t>5 –</w:t>
-      </w:r>
-      <w:r>
+        <w:rPr>
+          <w:lang w:val="en-US"/>
+        </w:rPr>
         <w:t xml:space="preserve"> </w:t>
       </w:r>
-      <w:r>
-        <w:t>Объединение блоков в стадии (вариант 2)</w:t>
-      </w:r>
-    </w:p>
-    <w:tbl>
-      <w:tblPr>
-        <w:tblStyle w:val="TableGrid"/>
-        <w:tblW w:w="4839" w:type="pct"/>
-        <w:jc w:val="center"/>
-        <w:tblInd w:w="930" w:type="dxa"/>
-        <w:tblLook w:val="04A0" w:firstRow="1" w:lastRow="0" w:firstColumn="1" w:lastColumn="0" w:noHBand="0" w:noVBand="1"/>
-      </w:tblPr>
-      <w:tblGrid>
-        <w:gridCol w:w="1659"/>
-        <w:gridCol w:w="1800"/>
-        <w:gridCol w:w="533"/>
-        <w:gridCol w:w="512"/>
-        <w:gridCol w:w="510"/>
-        <w:gridCol w:w="510"/>
-        <w:gridCol w:w="510"/>
-        <w:gridCol w:w="510"/>
-        <w:gridCol w:w="510"/>
-        <w:gridCol w:w="510"/>
-        <w:gridCol w:w="510"/>
-        <w:gridCol w:w="510"/>
-        <w:gridCol w:w="508"/>
-        <w:gridCol w:w="493"/>
-      </w:tblGrid>
-      <w:tr>
-        <w:trPr>
-          <w:jc w:val="center"/>
-        </w:trPr>
-        <w:tc>
-          <w:tcPr>
-            <w:tcW w:w="865" w:type="pct"/>
-            <w:vAlign w:val="center"/>
-          </w:tcPr>
-          <w:p>
-            <w:pPr>
-              <w:ind w:firstLine="0"/>
-              <w:jc w:val="center"/>
-            </w:pPr>
-            <w:r>
-              <w:t>Стадия</w:t>
-            </w:r>
-          </w:p>
-        </w:tc>
-        <w:tc>
-          <w:tcPr>
-            <w:tcW w:w="939" w:type="pct"/>
-            <w:vAlign w:val="center"/>
-          </w:tcPr>
-          <w:p>
-            <w:pPr>
-              <w:ind w:firstLine="0"/>
-              <w:jc w:val="center"/>
-            </w:pPr>
-            <w:r>
-              <w:t>Блок</w:t>
-            </w:r>
-          </w:p>
-        </w:tc>
-        <w:tc>
-          <w:tcPr>
-            <w:tcW w:w="2938" w:type="pct"/>
-            <w:gridSpan w:val="11"/>
-            <w:vAlign w:val="center"/>
-          </w:tcPr>
-          <w:p>
-            <w:pPr>
-              <w:ind w:firstLine="0"/>
-              <w:jc w:val="center"/>
-            </w:pPr>
-            <w:r>
-              <w:t>Такты</w:t>
-            </w:r>
-          </w:p>
-        </w:tc>
-        <w:tc>
-          <w:tcPr>
-            <w:tcW w:w="257" w:type="pct"/>
-            <w:vAlign w:val="center"/>
-          </w:tcPr>
-          <w:p>
-            <w:pPr>
-              <w:ind w:firstLine="0"/>
-              <w:jc w:val="center"/>
-            </w:pPr>
-          </w:p>
-        </w:tc>
-      </w:tr>
-      <w:tr>
-        <w:trPr>
-          <w:jc w:val="center"/>
-        </w:trPr>
-        <w:tc>
-          <w:tcPr>
-            <w:tcW w:w="865" w:type="pct"/>
-            <w:vAlign w:val="center"/>
-          </w:tcPr>
-          <w:p>
-            <w:pPr>
-              <w:ind w:firstLine="0"/>
-              <w:jc w:val="center"/>
-            </w:pPr>
-            <w:r>
-              <w:t>1</w:t>
-            </w:r>
-          </w:p>
-        </w:tc>
-        <w:tc>
-          <w:tcPr>
-            <w:tcW w:w="939" w:type="pct"/>
-            <w:vAlign w:val="center"/>
-          </w:tcPr>
-          <w:p>
-            <w:pPr>
-              <w:ind w:firstLine="0"/>
-              <w:jc w:val="center"/>
-            </w:pPr>
-            <w:r>
-              <w:t>1</w:t>
-            </w:r>
-          </w:p>
-        </w:tc>
-        <w:tc>
-          <w:tcPr>
-            <w:tcW w:w="278" w:type="pct"/>
-            <w:shd w:val="clear" w:color="auto" w:fill="808080" w:themeFill="background1" w:themeFillShade="80"/>
-            <w:vAlign w:val="center"/>
-          </w:tcPr>
-          <w:p>
-            <w:pPr>
-              <w:ind w:firstLine="0"/>
-              <w:jc w:val="center"/>
-            </w:pPr>
-          </w:p>
-        </w:tc>
-        <w:tc>
-          <w:tcPr>
-            <w:tcW w:w="267" w:type="pct"/>
-            <w:shd w:val="clear" w:color="auto" w:fill="808080" w:themeFill="background1" w:themeFillShade="80"/>
-            <w:vAlign w:val="center"/>
-          </w:tcPr>
-          <w:p>
-            <w:pPr>
-              <w:ind w:firstLine="0"/>
-              <w:jc w:val="center"/>
-            </w:pPr>
-          </w:p>
-        </w:tc>
-        <w:tc>
-          <w:tcPr>
-            <w:tcW w:w="266" w:type="pct"/>
-            <w:shd w:val="clear" w:color="auto" w:fill="808080" w:themeFill="background1" w:themeFillShade="80"/>
-            <w:vAlign w:val="center"/>
-          </w:tcPr>
-          <w:p>
-            <w:pPr>
-              <w:ind w:firstLine="0"/>
-              <w:jc w:val="center"/>
-            </w:pPr>
-          </w:p>
-        </w:tc>
-        <w:tc>
-          <w:tcPr>
-            <w:tcW w:w="266" w:type="pct"/>
-            <w:shd w:val="clear" w:color="auto" w:fill="808080" w:themeFill="background1" w:themeFillShade="80"/>
-            <w:vAlign w:val="center"/>
-          </w:tcPr>
-          <w:p>
-            <w:pPr>
-              <w:ind w:firstLine="0"/>
-              <w:jc w:val="center"/>
-            </w:pPr>
-          </w:p>
-        </w:tc>
-        <w:tc>
-          <w:tcPr>
-            <w:tcW w:w="266" w:type="pct"/>
-            <w:shd w:val="clear" w:color="auto" w:fill="808080" w:themeFill="background1" w:themeFillShade="80"/>
-            <w:vAlign w:val="center"/>
-          </w:tcPr>
-          <w:p>
-            <w:pPr>
-              <w:ind w:firstLine="0"/>
-              <w:jc w:val="center"/>
-            </w:pPr>
-          </w:p>
-        </w:tc>
-        <w:tc>
-          <w:tcPr>
-            <w:tcW w:w="266" w:type="pct"/>
-            <w:vAlign w:val="center"/>
-          </w:tcPr>
-          <w:p>
-            <w:pPr>
-              <w:ind w:firstLine="0"/>
-              <w:jc w:val="center"/>
-            </w:pPr>
-          </w:p>
-        </w:tc>
-        <w:tc>
-          <w:tcPr>
-            <w:tcW w:w="266" w:type="pct"/>
-            <w:vAlign w:val="center"/>
-          </w:tcPr>
-          <w:p>
-            <w:pPr>
-              <w:ind w:firstLine="0"/>
-              <w:jc w:val="center"/>
-            </w:pPr>
-          </w:p>
-        </w:tc>
-        <w:tc>
-          <w:tcPr>
-            <w:tcW w:w="266" w:type="pct"/>
-            <w:vAlign w:val="center"/>
-          </w:tcPr>
-          <w:p>
-            <w:pPr>
-              <w:ind w:firstLine="0"/>
-              <w:jc w:val="center"/>
-            </w:pPr>
-          </w:p>
-        </w:tc>
-        <w:tc>
-          <w:tcPr>
-            <w:tcW w:w="266" w:type="pct"/>
-            <w:vAlign w:val="center"/>
-          </w:tcPr>
-          <w:p>
-            <w:pPr>
-              <w:ind w:firstLine="0"/>
-              <w:jc w:val="center"/>
-            </w:pPr>
-          </w:p>
-        </w:tc>
-        <w:tc>
-          <w:tcPr>
-            <w:tcW w:w="266" w:type="pct"/>
-            <w:vAlign w:val="center"/>
-          </w:tcPr>
-          <w:p>
-            <w:pPr>
-              <w:ind w:firstLine="0"/>
-              <w:jc w:val="center"/>
-            </w:pPr>
-          </w:p>
-        </w:tc>
-        <w:tc>
-          <w:tcPr>
-            <w:tcW w:w="265" w:type="pct"/>
-            <w:vAlign w:val="center"/>
-          </w:tcPr>
-          <w:p>
-            <w:pPr>
-              <w:ind w:firstLine="0"/>
-              <w:jc w:val="center"/>
-            </w:pPr>
-          </w:p>
-        </w:tc>
-        <w:tc>
-          <w:tcPr>
-            <w:tcW w:w="257" w:type="pct"/>
-            <w:vAlign w:val="center"/>
-          </w:tcPr>
-          <w:p>
-            <w:pPr>
-              <w:ind w:firstLine="0"/>
-              <w:jc w:val="center"/>
-            </w:pPr>
-          </w:p>
-        </w:tc>
-      </w:tr>
-      <w:tr>
-        <w:trPr>
-          <w:jc w:val="center"/>
-        </w:trPr>
-        <w:tc>
-          <w:tcPr>
-            <w:tcW w:w="865" w:type="pct"/>
-            <w:vMerge w:val="restart"/>
-            <w:vAlign w:val="center"/>
-          </w:tcPr>
-          <w:p>
-            <w:pPr>
-              <w:ind w:firstLine="0"/>
-              <w:jc w:val="center"/>
-            </w:pPr>
-            <w:r>
-              <w:t>2</w:t>
-            </w:r>
-          </w:p>
-        </w:tc>
-        <w:tc>
-          <w:tcPr>
-            <w:tcW w:w="939" w:type="pct"/>
-            <w:vAlign w:val="center"/>
-          </w:tcPr>
-          <w:p>
-            <w:pPr>
-              <w:ind w:firstLine="0"/>
-              <w:jc w:val="center"/>
-            </w:pPr>
-            <w:r>
-              <w:t>2</w:t>
-            </w:r>
-          </w:p>
-        </w:tc>
-        <w:tc>
-          <w:tcPr>
-            <w:tcW w:w="278" w:type="pct"/>
-            <w:shd w:val="clear" w:color="auto" w:fill="808080" w:themeFill="background1" w:themeFillShade="80"/>
-            <w:vAlign w:val="center"/>
-          </w:tcPr>
-          <w:p>
-            <w:pPr>
-              <w:ind w:firstLine="0"/>
-              <w:jc w:val="center"/>
-            </w:pPr>
-          </w:p>
-        </w:tc>
-        <w:tc>
-          <w:tcPr>
-            <w:tcW w:w="267" w:type="pct"/>
-            <w:shd w:val="clear" w:color="auto" w:fill="808080" w:themeFill="background1" w:themeFillShade="80"/>
-            <w:vAlign w:val="center"/>
-          </w:tcPr>
-          <w:p>
-            <w:pPr>
-              <w:ind w:firstLine="0"/>
-              <w:jc w:val="center"/>
-            </w:pPr>
-          </w:p>
-        </w:tc>
-        <w:tc>
-          <w:tcPr>
-            <w:tcW w:w="266" w:type="pct"/>
-            <w:shd w:val="clear" w:color="auto" w:fill="808080" w:themeFill="background1" w:themeFillShade="80"/>
-            <w:vAlign w:val="center"/>
-          </w:tcPr>
-          <w:p>
-            <w:pPr>
-              <w:ind w:firstLine="0"/>
-              <w:jc w:val="center"/>
-            </w:pPr>
-          </w:p>
-        </w:tc>
-        <w:tc>
-          <w:tcPr>
-            <w:tcW w:w="266" w:type="pct"/>
-            <w:shd w:val="clear" w:color="auto" w:fill="808080" w:themeFill="background1" w:themeFillShade="80"/>
-            <w:vAlign w:val="center"/>
-          </w:tcPr>
-          <w:p>
-            <w:pPr>
-              <w:ind w:firstLine="0"/>
-              <w:jc w:val="center"/>
-            </w:pPr>
-          </w:p>
-        </w:tc>
-        <w:tc>
-          <w:tcPr>
-            <w:tcW w:w="266" w:type="pct"/>
-            <w:shd w:val="clear" w:color="auto" w:fill="808080" w:themeFill="background1" w:themeFillShade="80"/>
-            <w:vAlign w:val="center"/>
-          </w:tcPr>
-          <w:p>
-            <w:pPr>
-              <w:ind w:firstLine="0"/>
-              <w:jc w:val="center"/>
-            </w:pPr>
-          </w:p>
-        </w:tc>
-        <w:tc>
-          <w:tcPr>
-            <w:tcW w:w="266" w:type="pct"/>
-            <w:shd w:val="clear" w:color="auto" w:fill="808080" w:themeFill="background1" w:themeFillShade="80"/>
-            <w:vAlign w:val="center"/>
-          </w:tcPr>
-          <w:p>
-            <w:pPr>
-              <w:ind w:firstLine="0"/>
-              <w:jc w:val="center"/>
-              <w:rPr>
-                <w:color w:val="808080" w:themeColor="background1" w:themeShade="80"/>
-              </w:rPr>
-            </w:pPr>
-          </w:p>
-        </w:tc>
-        <w:tc>
-          <w:tcPr>
-            <w:tcW w:w="266" w:type="pct"/>
-            <w:shd w:val="clear" w:color="auto" w:fill="FFFFFF" w:themeFill="background1"/>
-            <w:vAlign w:val="center"/>
-          </w:tcPr>
-          <w:p>
-            <w:pPr>
-              <w:ind w:firstLine="0"/>
-              <w:jc w:val="center"/>
-              <w:rPr>
-                <w:color w:val="808080" w:themeColor="background1" w:themeShade="80"/>
-              </w:rPr>
-            </w:pPr>
-          </w:p>
-        </w:tc>
-        <w:tc>
-          <w:tcPr>
-            <w:tcW w:w="266" w:type="pct"/>
-            <w:shd w:val="clear" w:color="auto" w:fill="FFFFFF" w:themeFill="background1"/>
-            <w:vAlign w:val="center"/>
-          </w:tcPr>
-          <w:p>
-            <w:pPr>
-              <w:ind w:firstLine="0"/>
-              <w:jc w:val="center"/>
-              <w:rPr>
-                <w:color w:val="808080" w:themeColor="background1" w:themeShade="80"/>
-              </w:rPr>
-            </w:pPr>
-          </w:p>
-        </w:tc>
-        <w:tc>
-          <w:tcPr>
-            <w:tcW w:w="266" w:type="pct"/>
-            <w:shd w:val="clear" w:color="auto" w:fill="FFFFFF" w:themeFill="background1"/>
-            <w:vAlign w:val="center"/>
-          </w:tcPr>
-          <w:p>
-            <w:pPr>
-              <w:ind w:firstLine="0"/>
-              <w:jc w:val="center"/>
-              <w:rPr>
-                <w:color w:val="808080" w:themeColor="background1" w:themeShade="80"/>
-              </w:rPr>
-            </w:pPr>
-          </w:p>
-        </w:tc>
-        <w:tc>
-          <w:tcPr>
-            <w:tcW w:w="266" w:type="pct"/>
-            <w:shd w:val="clear" w:color="auto" w:fill="FFFFFF" w:themeFill="background1"/>
-            <w:vAlign w:val="center"/>
-          </w:tcPr>
-          <w:p>
-            <w:pPr>
-              <w:ind w:firstLine="0"/>
-              <w:jc w:val="center"/>
-              <w:rPr>
-                <w:color w:val="808080" w:themeColor="background1" w:themeShade="80"/>
-              </w:rPr>
-            </w:pPr>
-          </w:p>
-        </w:tc>
-        <w:tc>
-          <w:tcPr>
-            <w:tcW w:w="265" w:type="pct"/>
-            <w:shd w:val="clear" w:color="auto" w:fill="FFFFFF" w:themeFill="background1"/>
-            <w:vAlign w:val="center"/>
-          </w:tcPr>
-          <w:p>
-            <w:pPr>
-              <w:ind w:firstLine="0"/>
-              <w:jc w:val="center"/>
-              <w:rPr>
-                <w:color w:val="808080" w:themeColor="background1" w:themeShade="80"/>
-              </w:rPr>
-            </w:pPr>
-          </w:p>
-        </w:tc>
-        <w:tc>
-          <w:tcPr>
-            <w:tcW w:w="257" w:type="pct"/>
-            <w:shd w:val="clear" w:color="auto" w:fill="FFFFFF" w:themeFill="background1"/>
-            <w:vAlign w:val="center"/>
-          </w:tcPr>
-          <w:p>
-            <w:pPr>
-              <w:ind w:firstLine="0"/>
-              <w:jc w:val="center"/>
-              <w:rPr>
-                <w:color w:val="808080" w:themeColor="background1" w:themeShade="80"/>
-              </w:rPr>
-            </w:pPr>
-          </w:p>
-        </w:tc>
-      </w:tr>
-      <w:tr>
-        <w:trPr>
-          <w:jc w:val="center"/>
-        </w:trPr>
-        <w:tc>
-          <w:tcPr>
-            <w:tcW w:w="865" w:type="pct"/>
-            <w:vMerge/>
-            <w:vAlign w:val="center"/>
-          </w:tcPr>
-          <w:p>
-            <w:pPr>
-              <w:ind w:firstLine="0"/>
-              <w:jc w:val="center"/>
-            </w:pPr>
-          </w:p>
-        </w:tc>
-        <w:tc>
-          <w:tcPr>
-            <w:tcW w:w="939" w:type="pct"/>
-            <w:vAlign w:val="center"/>
-          </w:tcPr>
-          <w:p>
-            <w:pPr>
-              <w:ind w:firstLine="0"/>
-              <w:jc w:val="center"/>
-            </w:pPr>
-            <w:r>
-              <w:t>3</w:t>
-            </w:r>
-          </w:p>
-        </w:tc>
-        <w:tc>
-          <w:tcPr>
-            <w:tcW w:w="278" w:type="pct"/>
-            <w:shd w:val="clear" w:color="auto" w:fill="FFFFFF" w:themeFill="background1"/>
-            <w:vAlign w:val="center"/>
-          </w:tcPr>
-          <w:p>
-            <w:pPr>
-              <w:ind w:firstLine="0"/>
-              <w:jc w:val="center"/>
-              <w:rPr>
-                <w:color w:val="808080" w:themeColor="background1" w:themeShade="80"/>
-              </w:rPr>
-            </w:pPr>
-          </w:p>
-        </w:tc>
-        <w:tc>
-          <w:tcPr>
-            <w:tcW w:w="267" w:type="pct"/>
-            <w:shd w:val="clear" w:color="auto" w:fill="FFFFFF" w:themeFill="background1"/>
-            <w:vAlign w:val="center"/>
-          </w:tcPr>
-          <w:p>
-            <w:pPr>
-              <w:ind w:firstLine="0"/>
-              <w:jc w:val="center"/>
-              <w:rPr>
-                <w:color w:val="808080" w:themeColor="background1" w:themeShade="80"/>
-              </w:rPr>
-            </w:pPr>
-          </w:p>
-        </w:tc>
-        <w:tc>
-          <w:tcPr>
-            <w:tcW w:w="266" w:type="pct"/>
-            <w:shd w:val="clear" w:color="auto" w:fill="FFFFFF" w:themeFill="background1"/>
-            <w:vAlign w:val="center"/>
-          </w:tcPr>
-          <w:p>
-            <w:pPr>
-              <w:ind w:firstLine="0"/>
-              <w:jc w:val="center"/>
-              <w:rPr>
-                <w:color w:val="808080" w:themeColor="background1" w:themeShade="80"/>
-              </w:rPr>
-            </w:pPr>
-          </w:p>
-        </w:tc>
-        <w:tc>
-          <w:tcPr>
-            <w:tcW w:w="266" w:type="pct"/>
-            <w:shd w:val="clear" w:color="auto" w:fill="FFFFFF" w:themeFill="background1"/>
-            <w:vAlign w:val="center"/>
-          </w:tcPr>
-          <w:p>
-            <w:pPr>
-              <w:ind w:firstLine="0"/>
-              <w:jc w:val="center"/>
-              <w:rPr>
-                <w:color w:val="808080" w:themeColor="background1" w:themeShade="80"/>
-              </w:rPr>
-            </w:pPr>
-          </w:p>
-        </w:tc>
-        <w:tc>
-          <w:tcPr>
-            <w:tcW w:w="266" w:type="pct"/>
-            <w:shd w:val="clear" w:color="auto" w:fill="FFFFFF" w:themeFill="background1"/>
-            <w:vAlign w:val="center"/>
-          </w:tcPr>
-          <w:p>
-            <w:pPr>
-              <w:ind w:firstLine="0"/>
-              <w:jc w:val="center"/>
-            </w:pPr>
-          </w:p>
-        </w:tc>
-        <w:tc>
-          <w:tcPr>
-            <w:tcW w:w="266" w:type="pct"/>
-            <w:shd w:val="clear" w:color="auto" w:fill="FFFFFF" w:themeFill="background1"/>
-            <w:vAlign w:val="center"/>
-          </w:tcPr>
-          <w:p>
-            <w:pPr>
-              <w:ind w:firstLine="0"/>
-              <w:jc w:val="center"/>
-            </w:pPr>
-          </w:p>
-        </w:tc>
-        <w:tc>
-          <w:tcPr>
-            <w:tcW w:w="266" w:type="pct"/>
-            <w:shd w:val="clear" w:color="auto" w:fill="808080" w:themeFill="background1" w:themeFillShade="80"/>
-            <w:vAlign w:val="center"/>
-          </w:tcPr>
-          <w:p>
-            <w:pPr>
-              <w:ind w:firstLine="0"/>
-              <w:jc w:val="center"/>
-            </w:pPr>
-          </w:p>
-        </w:tc>
-        <w:tc>
-          <w:tcPr>
-            <w:tcW w:w="266" w:type="pct"/>
-            <w:shd w:val="clear" w:color="auto" w:fill="808080" w:themeFill="background1" w:themeFillShade="80"/>
-            <w:vAlign w:val="center"/>
-          </w:tcPr>
-          <w:p>
-            <w:pPr>
-              <w:ind w:firstLine="0"/>
-              <w:jc w:val="center"/>
-            </w:pPr>
-          </w:p>
-        </w:tc>
-        <w:tc>
-          <w:tcPr>
-            <w:tcW w:w="266" w:type="pct"/>
-            <w:shd w:val="clear" w:color="auto" w:fill="808080" w:themeFill="background1" w:themeFillShade="80"/>
-            <w:vAlign w:val="center"/>
-          </w:tcPr>
-          <w:p>
-            <w:pPr>
-              <w:ind w:firstLine="0"/>
-              <w:jc w:val="center"/>
-            </w:pPr>
-          </w:p>
-        </w:tc>
-        <w:tc>
-          <w:tcPr>
-            <w:tcW w:w="266" w:type="pct"/>
-            <w:shd w:val="clear" w:color="auto" w:fill="808080" w:themeFill="background1" w:themeFillShade="80"/>
-            <w:vAlign w:val="center"/>
-          </w:tcPr>
-          <w:p>
-            <w:pPr>
-              <w:ind w:firstLine="0"/>
-              <w:jc w:val="center"/>
-            </w:pPr>
-          </w:p>
-        </w:tc>
-        <w:tc>
-          <w:tcPr>
-            <w:tcW w:w="265" w:type="pct"/>
-            <w:shd w:val="clear" w:color="auto" w:fill="FFFFFF" w:themeFill="background1"/>
-            <w:vAlign w:val="center"/>
-          </w:tcPr>
-          <w:p>
-            <w:pPr>
-              <w:ind w:firstLine="0"/>
-              <w:jc w:val="center"/>
-            </w:pPr>
-          </w:p>
-        </w:tc>
-        <w:tc>
-          <w:tcPr>
-            <w:tcW w:w="257" w:type="pct"/>
-            <w:shd w:val="clear" w:color="auto" w:fill="FFFFFF" w:themeFill="background1"/>
-            <w:vAlign w:val="center"/>
-          </w:tcPr>
-          <w:p>
-            <w:pPr>
-              <w:ind w:firstLine="0"/>
-              <w:jc w:val="center"/>
-            </w:pPr>
-          </w:p>
-        </w:tc>
-      </w:tr>
-      <w:tr>
-        <w:trPr>
-          <w:jc w:val="center"/>
-        </w:trPr>
-        <w:tc>
-          <w:tcPr>
-            <w:tcW w:w="865" w:type="pct"/>
-            <w:vAlign w:val="center"/>
-          </w:tcPr>
-          <w:p>
-            <w:pPr>
-              <w:ind w:firstLine="0"/>
-              <w:jc w:val="center"/>
-            </w:pPr>
-            <w:r>
-              <w:t>3</w:t>
-            </w:r>
-          </w:p>
-        </w:tc>
-        <w:tc>
-          <w:tcPr>
-            <w:tcW w:w="939" w:type="pct"/>
-            <w:vAlign w:val="center"/>
-          </w:tcPr>
-          <w:p>
-            <w:pPr>
-              <w:ind w:firstLine="0"/>
-              <w:jc w:val="center"/>
-            </w:pPr>
-            <w:r>
-              <w:t>4</w:t>
-            </w:r>
-          </w:p>
-        </w:tc>
-        <w:tc>
-          <w:tcPr>
-            <w:tcW w:w="278" w:type="pct"/>
-            <w:shd w:val="clear" w:color="auto" w:fill="FFFFFF" w:themeFill="background1"/>
-            <w:vAlign w:val="center"/>
-          </w:tcPr>
-          <w:p>
-            <w:pPr>
-              <w:ind w:firstLine="0"/>
-              <w:jc w:val="center"/>
-            </w:pPr>
-          </w:p>
-        </w:tc>
-        <w:tc>
-          <w:tcPr>
-            <w:tcW w:w="267" w:type="pct"/>
-            <w:shd w:val="clear" w:color="auto" w:fill="FFFFFF" w:themeFill="background1"/>
-            <w:vAlign w:val="center"/>
-          </w:tcPr>
-          <w:p>
-            <w:pPr>
-              <w:ind w:firstLine="0"/>
-              <w:jc w:val="center"/>
-            </w:pPr>
-          </w:p>
-        </w:tc>
-        <w:tc>
-          <w:tcPr>
-            <w:tcW w:w="266" w:type="pct"/>
-            <w:shd w:val="clear" w:color="auto" w:fill="FFFFFF" w:themeFill="background1"/>
-            <w:vAlign w:val="center"/>
-          </w:tcPr>
-          <w:p>
-            <w:pPr>
-              <w:ind w:firstLine="0"/>
-              <w:jc w:val="center"/>
-            </w:pPr>
-          </w:p>
-        </w:tc>
-        <w:tc>
-          <w:tcPr>
-            <w:tcW w:w="266" w:type="pct"/>
-            <w:shd w:val="clear" w:color="auto" w:fill="FFFFFF" w:themeFill="background1"/>
-            <w:vAlign w:val="center"/>
-          </w:tcPr>
-          <w:p>
-            <w:pPr>
-              <w:ind w:firstLine="0"/>
-              <w:jc w:val="center"/>
-            </w:pPr>
-          </w:p>
-        </w:tc>
-        <w:tc>
-          <w:tcPr>
-            <w:tcW w:w="266" w:type="pct"/>
-            <w:shd w:val="clear" w:color="auto" w:fill="FFFFFF" w:themeFill="background1"/>
-            <w:vAlign w:val="center"/>
-          </w:tcPr>
-          <w:p>
-            <w:pPr>
-              <w:ind w:firstLine="0"/>
-              <w:jc w:val="center"/>
-            </w:pPr>
-          </w:p>
-        </w:tc>
-        <w:tc>
-          <w:tcPr>
-            <w:tcW w:w="266" w:type="pct"/>
-            <w:shd w:val="clear" w:color="auto" w:fill="FFFFFF" w:themeFill="background1"/>
-            <w:vAlign w:val="center"/>
-          </w:tcPr>
-          <w:p>
-            <w:pPr>
-              <w:ind w:firstLine="0"/>
-              <w:jc w:val="center"/>
-            </w:pPr>
-          </w:p>
-        </w:tc>
-        <w:tc>
-          <w:tcPr>
-            <w:tcW w:w="266" w:type="pct"/>
-            <w:shd w:val="clear" w:color="auto" w:fill="808080" w:themeFill="background1" w:themeFillShade="80"/>
-            <w:vAlign w:val="center"/>
-          </w:tcPr>
-          <w:p>
-            <w:pPr>
-              <w:ind w:firstLine="0"/>
-              <w:jc w:val="center"/>
-            </w:pPr>
-          </w:p>
-        </w:tc>
-        <w:tc>
-          <w:tcPr>
-            <w:tcW w:w="266" w:type="pct"/>
-            <w:shd w:val="clear" w:color="auto" w:fill="808080" w:themeFill="background1" w:themeFillShade="80"/>
-            <w:vAlign w:val="center"/>
-          </w:tcPr>
-          <w:p>
-            <w:pPr>
-              <w:ind w:firstLine="0"/>
-              <w:jc w:val="center"/>
-            </w:pPr>
-          </w:p>
-        </w:tc>
-        <w:tc>
-          <w:tcPr>
-            <w:tcW w:w="266" w:type="pct"/>
-            <w:shd w:val="clear" w:color="auto" w:fill="808080" w:themeFill="background1" w:themeFillShade="80"/>
-            <w:vAlign w:val="center"/>
-          </w:tcPr>
-          <w:p>
-            <w:pPr>
-              <w:ind w:firstLine="0"/>
-              <w:jc w:val="center"/>
-            </w:pPr>
-          </w:p>
-        </w:tc>
-        <w:tc>
-          <w:tcPr>
-            <w:tcW w:w="266" w:type="pct"/>
-            <w:shd w:val="clear" w:color="auto" w:fill="808080" w:themeFill="background1" w:themeFillShade="80"/>
-            <w:vAlign w:val="center"/>
-          </w:tcPr>
-          <w:p>
-            <w:pPr>
-              <w:ind w:firstLine="0"/>
-              <w:jc w:val="center"/>
-            </w:pPr>
-          </w:p>
-        </w:tc>
-        <w:tc>
-          <w:tcPr>
-            <w:tcW w:w="265" w:type="pct"/>
-            <w:shd w:val="clear" w:color="auto" w:fill="808080" w:themeFill="background1" w:themeFillShade="80"/>
-            <w:vAlign w:val="center"/>
-          </w:tcPr>
-          <w:p>
-            <w:pPr>
-              <w:ind w:firstLine="0"/>
-              <w:jc w:val="center"/>
-            </w:pPr>
-          </w:p>
-        </w:tc>
-        <w:tc>
-          <w:tcPr>
-            <w:tcW w:w="257" w:type="pct"/>
-            <w:shd w:val="clear" w:color="auto" w:fill="808080" w:themeFill="background1" w:themeFillShade="80"/>
-            <w:vAlign w:val="center"/>
-          </w:tcPr>
-          <w:p>
-            <w:pPr>
-              <w:ind w:firstLine="0"/>
-              <w:jc w:val="center"/>
-            </w:pPr>
-          </w:p>
-        </w:tc>
-      </w:tr>
-    </w:tbl>
-    <w:p>
-      <w:pPr>
-        <w:ind w:firstLine="360"/>
-      </w:pPr>
-      <w:r>
+      <w:proofErr w:type="spellStart"/>
+      <w:r>
+        <w:rPr>
+          <w:lang w:val="en-US"/>
+        </w:rPr>
+        <w:t>Это</w:t>
+      </w:r>
+      <w:proofErr w:type="spellEnd"/>
+      <w:r>
+        <w:rPr>
+          <w:lang w:val="en-US"/>
+        </w:rPr>
+        <w:t xml:space="preserve"> в </w:t>
+      </w:r>
+      <w:proofErr w:type="spellStart"/>
+      <w:r>
+        <w:rPr>
+          <w:lang w:val="en-US"/>
+        </w:rPr>
+        <w:t>свою</w:t>
+      </w:r>
+      <w:proofErr w:type="spellEnd"/>
+      <w:r>
+        <w:rPr>
+          <w:lang w:val="en-US"/>
+        </w:rPr>
         <w:t xml:space="preserve"> </w:t>
       </w:r>
-    </w:p>
-    <w:p>
-      <w:pPr>
-        <w:tabs>
-          <w:tab w:val="left" w:pos="360"/>
-          <w:tab w:val="left" w:pos="432"/>
-        </w:tabs>
-        <w:ind w:firstLine="0"/>
-      </w:pPr>
-      <w:r>
-        <w:t>Таблица</w:t>
-      </w:r>
-      <w:r>
-        <w:t xml:space="preserve"> 3</w:t>
-      </w:r>
-      <w:r>
-        <w:t>.</w:t>
-      </w:r>
-      <w:r>
-        <w:t>6 –</w:t>
-      </w:r>
-      <w:r>
+      <w:proofErr w:type="spellStart"/>
+      <w:r>
+        <w:rPr>
+          <w:lang w:val="en-US"/>
+        </w:rPr>
+        <w:t>очередь</w:t>
+      </w:r>
+      <w:proofErr w:type="spellEnd"/>
+      <w:r>
+        <w:rPr>
+          <w:lang w:val="en-US"/>
+        </w:rPr>
         <w:t xml:space="preserve"> </w:t>
       </w:r>
-      <w:r>
-        <w:t xml:space="preserve">Объединение блоков в стадии (вариант </w:t>
-      </w:r>
-      <w:r>
-        <w:t>3</w:t>
-      </w:r>
-      <w:r>
-        <w:t>)</w:t>
-      </w:r>
-    </w:p>
-    <w:tbl>
-      <w:tblPr>
-        <w:tblStyle w:val="TableGrid"/>
-        <w:tblW w:w="4838" w:type="pct"/>
-        <w:jc w:val="center"/>
-        <w:tblInd w:w="932" w:type="dxa"/>
-        <w:tblLook w:val="04A0" w:firstRow="1" w:lastRow="0" w:firstColumn="1" w:lastColumn="0" w:noHBand="0" w:noVBand="1"/>
-      </w:tblPr>
-      <w:tblGrid>
-        <w:gridCol w:w="1657"/>
-        <w:gridCol w:w="1802"/>
-        <w:gridCol w:w="567"/>
-        <w:gridCol w:w="508"/>
-        <w:gridCol w:w="508"/>
-        <w:gridCol w:w="508"/>
-        <w:gridCol w:w="508"/>
-        <w:gridCol w:w="508"/>
-        <w:gridCol w:w="508"/>
-        <w:gridCol w:w="508"/>
-        <w:gridCol w:w="508"/>
-        <w:gridCol w:w="508"/>
-        <w:gridCol w:w="502"/>
-        <w:gridCol w:w="483"/>
-      </w:tblGrid>
-      <w:tr>
-        <w:trPr>
-          <w:jc w:val="center"/>
-        </w:trPr>
-        <w:tc>
-          <w:tcPr>
-            <w:tcW w:w="865" w:type="pct"/>
-            <w:vAlign w:val="center"/>
-          </w:tcPr>
-          <w:p>
-            <w:pPr>
-              <w:ind w:firstLine="0"/>
-              <w:jc w:val="center"/>
-            </w:pPr>
-            <w:r>
-              <w:t>Стадия</w:t>
-            </w:r>
-          </w:p>
-        </w:tc>
-        <w:tc>
-          <w:tcPr>
-            <w:tcW w:w="940" w:type="pct"/>
-            <w:vAlign w:val="center"/>
-          </w:tcPr>
-          <w:p>
-            <w:pPr>
-              <w:ind w:firstLine="0"/>
-              <w:jc w:val="center"/>
-            </w:pPr>
-            <w:r>
-              <w:t>Блок</w:t>
-            </w:r>
-          </w:p>
-        </w:tc>
-        <w:tc>
-          <w:tcPr>
-            <w:tcW w:w="2943" w:type="pct"/>
-            <w:gridSpan w:val="11"/>
-            <w:vAlign w:val="center"/>
-          </w:tcPr>
-          <w:p>
-            <w:pPr>
-              <w:ind w:firstLine="0"/>
-              <w:jc w:val="center"/>
-            </w:pPr>
-            <w:r>
-              <w:t>Такты</w:t>
-            </w:r>
-          </w:p>
-        </w:tc>
-        <w:tc>
-          <w:tcPr>
-            <w:tcW w:w="252" w:type="pct"/>
-            <w:vAlign w:val="center"/>
-          </w:tcPr>
-          <w:p>
-            <w:pPr>
-              <w:ind w:firstLine="0"/>
-              <w:jc w:val="center"/>
-            </w:pPr>
-          </w:p>
-        </w:tc>
-      </w:tr>
-      <w:tr>
-        <w:trPr>
-          <w:jc w:val="center"/>
-        </w:trPr>
-        <w:tc>
-          <w:tcPr>
-            <w:tcW w:w="865" w:type="pct"/>
-            <w:vAlign w:val="center"/>
-          </w:tcPr>
-          <w:p>
-            <w:pPr>
-              <w:ind w:firstLine="0"/>
-              <w:jc w:val="center"/>
-            </w:pPr>
-            <w:r>
-              <w:t>1</w:t>
-            </w:r>
-          </w:p>
-        </w:tc>
-        <w:tc>
-          <w:tcPr>
-            <w:tcW w:w="940" w:type="pct"/>
-            <w:vAlign w:val="center"/>
-          </w:tcPr>
-          <w:p>
-            <w:pPr>
-              <w:ind w:firstLine="0"/>
-              <w:jc w:val="center"/>
-            </w:pPr>
-            <w:r>
-              <w:t>1</w:t>
-            </w:r>
-          </w:p>
-        </w:tc>
-        <w:tc>
-          <w:tcPr>
-            <w:tcW w:w="296" w:type="pct"/>
-            <w:shd w:val="clear" w:color="auto" w:fill="808080" w:themeFill="background1" w:themeFillShade="80"/>
-            <w:vAlign w:val="center"/>
-          </w:tcPr>
-          <w:p>
-            <w:pPr>
-              <w:ind w:firstLine="0"/>
-              <w:jc w:val="center"/>
-            </w:pPr>
-          </w:p>
-        </w:tc>
-        <w:tc>
-          <w:tcPr>
-            <w:tcW w:w="265" w:type="pct"/>
-            <w:shd w:val="clear" w:color="auto" w:fill="808080" w:themeFill="background1" w:themeFillShade="80"/>
-            <w:vAlign w:val="center"/>
-          </w:tcPr>
-          <w:p>
-            <w:pPr>
-              <w:ind w:firstLine="0"/>
-              <w:jc w:val="center"/>
-            </w:pPr>
-          </w:p>
-        </w:tc>
-        <w:tc>
-          <w:tcPr>
-            <w:tcW w:w="265" w:type="pct"/>
-            <w:shd w:val="clear" w:color="auto" w:fill="808080" w:themeFill="background1" w:themeFillShade="80"/>
-            <w:vAlign w:val="center"/>
-          </w:tcPr>
-          <w:p>
-            <w:pPr>
-              <w:ind w:firstLine="0"/>
-              <w:jc w:val="center"/>
-            </w:pPr>
-          </w:p>
-        </w:tc>
-        <w:tc>
-          <w:tcPr>
-            <w:tcW w:w="265" w:type="pct"/>
-            <w:shd w:val="clear" w:color="auto" w:fill="808080" w:themeFill="background1" w:themeFillShade="80"/>
-            <w:vAlign w:val="center"/>
-          </w:tcPr>
-          <w:p>
-            <w:pPr>
-              <w:ind w:firstLine="0"/>
-              <w:jc w:val="center"/>
-            </w:pPr>
-          </w:p>
-        </w:tc>
-        <w:tc>
-          <w:tcPr>
-            <w:tcW w:w="265" w:type="pct"/>
-            <w:shd w:val="clear" w:color="auto" w:fill="808080" w:themeFill="background1" w:themeFillShade="80"/>
-            <w:vAlign w:val="center"/>
-          </w:tcPr>
-          <w:p>
-            <w:pPr>
-              <w:ind w:firstLine="0"/>
-              <w:jc w:val="center"/>
-            </w:pPr>
-          </w:p>
-        </w:tc>
-        <w:tc>
-          <w:tcPr>
-            <w:tcW w:w="265" w:type="pct"/>
-            <w:vAlign w:val="center"/>
-          </w:tcPr>
-          <w:p>
-            <w:pPr>
-              <w:ind w:firstLine="0"/>
-              <w:jc w:val="center"/>
-            </w:pPr>
-          </w:p>
-        </w:tc>
-        <w:tc>
-          <w:tcPr>
-            <w:tcW w:w="265" w:type="pct"/>
-            <w:vAlign w:val="center"/>
-          </w:tcPr>
-          <w:p>
-            <w:pPr>
-              <w:ind w:firstLine="0"/>
-              <w:jc w:val="center"/>
-            </w:pPr>
-          </w:p>
-        </w:tc>
-        <w:tc>
-          <w:tcPr>
-            <w:tcW w:w="265" w:type="pct"/>
-            <w:vAlign w:val="center"/>
-          </w:tcPr>
-          <w:p>
-            <w:pPr>
-              <w:ind w:firstLine="0"/>
-              <w:jc w:val="center"/>
-            </w:pPr>
-          </w:p>
-        </w:tc>
-        <w:tc>
-          <w:tcPr>
-            <w:tcW w:w="265" w:type="pct"/>
-            <w:vAlign w:val="center"/>
-          </w:tcPr>
-          <w:p>
-            <w:pPr>
-              <w:ind w:firstLine="0"/>
-              <w:jc w:val="center"/>
-            </w:pPr>
-          </w:p>
-        </w:tc>
-        <w:tc>
-          <w:tcPr>
-            <w:tcW w:w="265" w:type="pct"/>
-            <w:vAlign w:val="center"/>
-          </w:tcPr>
-          <w:p>
-            <w:pPr>
-              <w:ind w:firstLine="0"/>
-              <w:jc w:val="center"/>
-            </w:pPr>
-          </w:p>
-        </w:tc>
-        <w:tc>
-          <w:tcPr>
-            <w:tcW w:w="262" w:type="pct"/>
-            <w:vAlign w:val="center"/>
-          </w:tcPr>
-          <w:p>
-            <w:pPr>
-              <w:ind w:firstLine="0"/>
-              <w:jc w:val="center"/>
-            </w:pPr>
-          </w:p>
-        </w:tc>
-        <w:tc>
-          <w:tcPr>
-            <w:tcW w:w="252" w:type="pct"/>
-            <w:vAlign w:val="center"/>
-          </w:tcPr>
-          <w:p>
-            <w:pPr>
-              <w:ind w:firstLine="0"/>
-              <w:jc w:val="center"/>
-            </w:pPr>
-          </w:p>
-        </w:tc>
-      </w:tr>
-      <w:tr>
-        <w:trPr>
-          <w:jc w:val="center"/>
-        </w:trPr>
-        <w:tc>
-          <w:tcPr>
-            <w:tcW w:w="865" w:type="pct"/>
-            <w:vAlign w:val="center"/>
-          </w:tcPr>
-          <w:p>
-            <w:pPr>
-              <w:ind w:firstLine="0"/>
-              <w:jc w:val="center"/>
-            </w:pPr>
-            <w:r>
-              <w:t>2</w:t>
-            </w:r>
-          </w:p>
-        </w:tc>
-        <w:tc>
-          <w:tcPr>
-            <w:tcW w:w="940" w:type="pct"/>
-            <w:vAlign w:val="center"/>
-          </w:tcPr>
-          <w:p>
-            <w:pPr>
-              <w:ind w:firstLine="0"/>
-              <w:jc w:val="center"/>
-            </w:pPr>
-            <w:r>
-              <w:t>2</w:t>
-            </w:r>
-          </w:p>
-        </w:tc>
-        <w:tc>
-          <w:tcPr>
-            <w:tcW w:w="296" w:type="pct"/>
-            <w:shd w:val="clear" w:color="auto" w:fill="808080" w:themeFill="background1" w:themeFillShade="80"/>
-            <w:vAlign w:val="center"/>
-          </w:tcPr>
-          <w:p>
-            <w:pPr>
-              <w:ind w:firstLine="0"/>
-              <w:jc w:val="center"/>
-            </w:pPr>
-          </w:p>
-        </w:tc>
-        <w:tc>
-          <w:tcPr>
-            <w:tcW w:w="265" w:type="pct"/>
-            <w:shd w:val="clear" w:color="auto" w:fill="808080" w:themeFill="background1" w:themeFillShade="80"/>
-            <w:vAlign w:val="center"/>
-          </w:tcPr>
-          <w:p>
-            <w:pPr>
-              <w:ind w:firstLine="0"/>
-              <w:jc w:val="center"/>
-            </w:pPr>
-          </w:p>
-        </w:tc>
-        <w:tc>
-          <w:tcPr>
-            <w:tcW w:w="265" w:type="pct"/>
-            <w:shd w:val="clear" w:color="auto" w:fill="808080" w:themeFill="background1" w:themeFillShade="80"/>
-            <w:vAlign w:val="center"/>
-          </w:tcPr>
-          <w:p>
-            <w:pPr>
-              <w:ind w:firstLine="0"/>
-              <w:jc w:val="center"/>
-            </w:pPr>
-          </w:p>
-        </w:tc>
-        <w:tc>
-          <w:tcPr>
-            <w:tcW w:w="265" w:type="pct"/>
-            <w:shd w:val="clear" w:color="auto" w:fill="808080" w:themeFill="background1" w:themeFillShade="80"/>
-            <w:vAlign w:val="center"/>
-          </w:tcPr>
-          <w:p>
-            <w:pPr>
-              <w:ind w:firstLine="0"/>
-              <w:jc w:val="center"/>
-            </w:pPr>
-          </w:p>
-        </w:tc>
-        <w:tc>
-          <w:tcPr>
-            <w:tcW w:w="265" w:type="pct"/>
-            <w:shd w:val="clear" w:color="auto" w:fill="808080" w:themeFill="background1" w:themeFillShade="80"/>
-            <w:vAlign w:val="center"/>
-          </w:tcPr>
-          <w:p>
-            <w:pPr>
-              <w:ind w:firstLine="0"/>
-              <w:jc w:val="center"/>
-            </w:pPr>
-          </w:p>
-        </w:tc>
-        <w:tc>
-          <w:tcPr>
-            <w:tcW w:w="265" w:type="pct"/>
-            <w:shd w:val="clear" w:color="auto" w:fill="808080" w:themeFill="background1" w:themeFillShade="80"/>
-            <w:vAlign w:val="center"/>
-          </w:tcPr>
-          <w:p>
-            <w:pPr>
-              <w:ind w:firstLine="0"/>
-              <w:jc w:val="center"/>
-              <w:rPr>
-                <w:color w:val="808080" w:themeColor="background1" w:themeShade="80"/>
-              </w:rPr>
-            </w:pPr>
-          </w:p>
-        </w:tc>
-        <w:tc>
-          <w:tcPr>
-            <w:tcW w:w="265" w:type="pct"/>
-            <w:shd w:val="clear" w:color="auto" w:fill="FFFFFF" w:themeFill="background1"/>
-            <w:vAlign w:val="center"/>
-          </w:tcPr>
-          <w:p>
-            <w:pPr>
-              <w:ind w:firstLine="0"/>
-              <w:jc w:val="center"/>
-              <w:rPr>
-                <w:color w:val="808080" w:themeColor="background1" w:themeShade="80"/>
-              </w:rPr>
-            </w:pPr>
-          </w:p>
-        </w:tc>
-        <w:tc>
-          <w:tcPr>
-            <w:tcW w:w="265" w:type="pct"/>
-            <w:shd w:val="clear" w:color="auto" w:fill="FFFFFF" w:themeFill="background1"/>
-            <w:vAlign w:val="center"/>
-          </w:tcPr>
-          <w:p>
-            <w:pPr>
-              <w:ind w:firstLine="0"/>
-              <w:jc w:val="center"/>
-              <w:rPr>
-                <w:color w:val="808080" w:themeColor="background1" w:themeShade="80"/>
-              </w:rPr>
-            </w:pPr>
-          </w:p>
-        </w:tc>
-        <w:tc>
-          <w:tcPr>
-            <w:tcW w:w="265" w:type="pct"/>
-            <w:shd w:val="clear" w:color="auto" w:fill="FFFFFF" w:themeFill="background1"/>
-            <w:vAlign w:val="center"/>
-          </w:tcPr>
-          <w:p>
-            <w:pPr>
-              <w:ind w:firstLine="0"/>
-              <w:jc w:val="center"/>
-              <w:rPr>
-                <w:color w:val="808080" w:themeColor="background1" w:themeShade="80"/>
-              </w:rPr>
-            </w:pPr>
-          </w:p>
-        </w:tc>
-        <w:tc>
-          <w:tcPr>
-            <w:tcW w:w="265" w:type="pct"/>
-            <w:shd w:val="clear" w:color="auto" w:fill="FFFFFF" w:themeFill="background1"/>
-            <w:vAlign w:val="center"/>
-          </w:tcPr>
-          <w:p>
-            <w:pPr>
-              <w:ind w:firstLine="0"/>
-              <w:jc w:val="center"/>
-              <w:rPr>
-                <w:color w:val="808080" w:themeColor="background1" w:themeShade="80"/>
-              </w:rPr>
-            </w:pPr>
-          </w:p>
-        </w:tc>
-        <w:tc>
-          <w:tcPr>
-            <w:tcW w:w="262" w:type="pct"/>
-            <w:shd w:val="clear" w:color="auto" w:fill="FFFFFF" w:themeFill="background1"/>
-            <w:vAlign w:val="center"/>
-          </w:tcPr>
-          <w:p>
-            <w:pPr>
-              <w:ind w:firstLine="0"/>
-              <w:jc w:val="center"/>
-              <w:rPr>
-                <w:color w:val="808080" w:themeColor="background1" w:themeShade="80"/>
-              </w:rPr>
-            </w:pPr>
-          </w:p>
-        </w:tc>
-        <w:tc>
-          <w:tcPr>
-            <w:tcW w:w="252" w:type="pct"/>
-            <w:shd w:val="clear" w:color="auto" w:fill="FFFFFF" w:themeFill="background1"/>
-            <w:vAlign w:val="center"/>
-          </w:tcPr>
-          <w:p>
-            <w:pPr>
-              <w:ind w:firstLine="0"/>
-              <w:jc w:val="center"/>
-              <w:rPr>
-                <w:color w:val="808080" w:themeColor="background1" w:themeShade="80"/>
-              </w:rPr>
-            </w:pPr>
-          </w:p>
-        </w:tc>
-      </w:tr>
-      <w:tr>
-        <w:trPr>
-          <w:jc w:val="center"/>
-        </w:trPr>
-        <w:tc>
-          <w:tcPr>
-            <w:tcW w:w="865" w:type="pct"/>
-            <w:vMerge w:val="restart"/>
-            <w:vAlign w:val="center"/>
-          </w:tcPr>
-          <w:p>
-            <w:pPr>
-              <w:ind w:firstLine="0"/>
-              <w:jc w:val="center"/>
-            </w:pPr>
-            <w:r>
-              <w:t>3</w:t>
-            </w:r>
-          </w:p>
-        </w:tc>
-        <w:tc>
-          <w:tcPr>
-            <w:tcW w:w="940" w:type="pct"/>
-            <w:vAlign w:val="center"/>
-          </w:tcPr>
-          <w:p>
-            <w:pPr>
-              <w:ind w:firstLine="0"/>
-              <w:jc w:val="center"/>
-            </w:pPr>
-            <w:r>
-              <w:t>3</w:t>
-            </w:r>
-          </w:p>
-        </w:tc>
-        <w:tc>
-          <w:tcPr>
-            <w:tcW w:w="296" w:type="pct"/>
-            <w:shd w:val="clear" w:color="auto" w:fill="808080" w:themeFill="background1" w:themeFillShade="80"/>
-            <w:vAlign w:val="center"/>
-          </w:tcPr>
-          <w:p>
-            <w:pPr>
-              <w:ind w:firstLine="0"/>
-              <w:jc w:val="center"/>
-              <w:rPr>
-                <w:color w:val="808080" w:themeColor="background1" w:themeShade="80"/>
-              </w:rPr>
-            </w:pPr>
-          </w:p>
-        </w:tc>
-        <w:tc>
-          <w:tcPr>
-            <w:tcW w:w="265" w:type="pct"/>
-            <w:shd w:val="clear" w:color="auto" w:fill="808080" w:themeFill="background1" w:themeFillShade="80"/>
-            <w:vAlign w:val="center"/>
-          </w:tcPr>
-          <w:p>
-            <w:pPr>
-              <w:ind w:firstLine="0"/>
-              <w:jc w:val="center"/>
-              <w:rPr>
-                <w:color w:val="808080" w:themeColor="background1" w:themeShade="80"/>
-              </w:rPr>
-            </w:pPr>
-          </w:p>
-        </w:tc>
-        <w:tc>
-          <w:tcPr>
-            <w:tcW w:w="265" w:type="pct"/>
-            <w:shd w:val="clear" w:color="auto" w:fill="808080" w:themeFill="background1" w:themeFillShade="80"/>
-            <w:vAlign w:val="center"/>
-          </w:tcPr>
-          <w:p>
-            <w:pPr>
-              <w:ind w:firstLine="0"/>
-              <w:jc w:val="center"/>
-              <w:rPr>
-                <w:color w:val="808080" w:themeColor="background1" w:themeShade="80"/>
-              </w:rPr>
-            </w:pPr>
-          </w:p>
-        </w:tc>
-        <w:tc>
-          <w:tcPr>
-            <w:tcW w:w="265" w:type="pct"/>
-            <w:shd w:val="clear" w:color="auto" w:fill="808080" w:themeFill="background1" w:themeFillShade="80"/>
-            <w:vAlign w:val="center"/>
-          </w:tcPr>
-          <w:p>
-            <w:pPr>
-              <w:ind w:firstLine="0"/>
-              <w:jc w:val="center"/>
-              <w:rPr>
-                <w:color w:val="808080" w:themeColor="background1" w:themeShade="80"/>
-              </w:rPr>
-            </w:pPr>
-          </w:p>
-        </w:tc>
-        <w:tc>
-          <w:tcPr>
-            <w:tcW w:w="265" w:type="pct"/>
-            <w:shd w:val="clear" w:color="auto" w:fill="FFFFFF" w:themeFill="background1"/>
-            <w:vAlign w:val="center"/>
-          </w:tcPr>
-          <w:p>
-            <w:pPr>
-              <w:ind w:firstLine="0"/>
-              <w:jc w:val="center"/>
-            </w:pPr>
-          </w:p>
-        </w:tc>
-        <w:tc>
-          <w:tcPr>
-            <w:tcW w:w="265" w:type="pct"/>
-            <w:shd w:val="clear" w:color="auto" w:fill="FFFFFF" w:themeFill="background1"/>
-            <w:vAlign w:val="center"/>
-          </w:tcPr>
-          <w:p>
-            <w:pPr>
-              <w:ind w:firstLine="0"/>
-              <w:jc w:val="center"/>
-            </w:pPr>
-          </w:p>
-        </w:tc>
-        <w:tc>
-          <w:tcPr>
-            <w:tcW w:w="265" w:type="pct"/>
-            <w:shd w:val="clear" w:color="auto" w:fill="FFFFFF" w:themeFill="background1"/>
-            <w:vAlign w:val="center"/>
-          </w:tcPr>
-          <w:p>
-            <w:pPr>
-              <w:ind w:firstLine="0"/>
-              <w:jc w:val="center"/>
-            </w:pPr>
-          </w:p>
-        </w:tc>
-        <w:tc>
-          <w:tcPr>
-            <w:tcW w:w="265" w:type="pct"/>
-            <w:shd w:val="clear" w:color="auto" w:fill="FFFFFF" w:themeFill="background1"/>
-            <w:vAlign w:val="center"/>
-          </w:tcPr>
-          <w:p>
-            <w:pPr>
-              <w:ind w:firstLine="0"/>
-              <w:jc w:val="center"/>
-            </w:pPr>
-          </w:p>
-        </w:tc>
-        <w:tc>
-          <w:tcPr>
-            <w:tcW w:w="265" w:type="pct"/>
-            <w:shd w:val="clear" w:color="auto" w:fill="FFFFFF" w:themeFill="background1"/>
-            <w:vAlign w:val="center"/>
-          </w:tcPr>
-          <w:p>
-            <w:pPr>
-              <w:ind w:firstLine="0"/>
-              <w:jc w:val="center"/>
-            </w:pPr>
-          </w:p>
-        </w:tc>
-        <w:tc>
-          <w:tcPr>
-            <w:tcW w:w="265" w:type="pct"/>
-            <w:shd w:val="clear" w:color="auto" w:fill="FFFFFF" w:themeFill="background1"/>
-            <w:vAlign w:val="center"/>
-          </w:tcPr>
-          <w:p>
-            <w:pPr>
-              <w:ind w:firstLine="0"/>
-              <w:jc w:val="center"/>
-            </w:pPr>
-          </w:p>
-        </w:tc>
-        <w:tc>
-          <w:tcPr>
-            <w:tcW w:w="262" w:type="pct"/>
-            <w:shd w:val="clear" w:color="auto" w:fill="FFFFFF" w:themeFill="background1"/>
-            <w:vAlign w:val="center"/>
-          </w:tcPr>
-          <w:p>
-            <w:pPr>
-              <w:ind w:firstLine="0"/>
-              <w:jc w:val="center"/>
-            </w:pPr>
-          </w:p>
-        </w:tc>
-        <w:tc>
-          <w:tcPr>
-            <w:tcW w:w="252" w:type="pct"/>
-            <w:shd w:val="clear" w:color="auto" w:fill="FFFFFF" w:themeFill="background1"/>
-            <w:vAlign w:val="center"/>
-          </w:tcPr>
-          <w:p>
-            <w:pPr>
-              <w:ind w:firstLine="0"/>
-              <w:jc w:val="center"/>
-            </w:pPr>
-          </w:p>
-        </w:tc>
-      </w:tr>
-      <w:tr>
-        <w:trPr>
-          <w:jc w:val="center"/>
-        </w:trPr>
-        <w:tc>
-          <w:tcPr>
-            <w:tcW w:w="865" w:type="pct"/>
-            <w:vMerge/>
-            <w:vAlign w:val="center"/>
-          </w:tcPr>
-          <w:p>
-            <w:pPr>
-              <w:ind w:firstLine="0"/>
-              <w:jc w:val="center"/>
-            </w:pPr>
-          </w:p>
-        </w:tc>
-        <w:tc>
-          <w:tcPr>
-            <w:tcW w:w="940" w:type="pct"/>
-            <w:vAlign w:val="center"/>
-          </w:tcPr>
-          <w:p>
-            <w:pPr>
-              <w:ind w:firstLine="0"/>
-              <w:jc w:val="center"/>
-            </w:pPr>
-            <w:r>
-              <w:t>4</w:t>
-            </w:r>
-          </w:p>
-        </w:tc>
-        <w:tc>
-          <w:tcPr>
-            <w:tcW w:w="296" w:type="pct"/>
-            <w:shd w:val="clear" w:color="auto" w:fill="FFFFFF" w:themeFill="background1"/>
-            <w:vAlign w:val="center"/>
-          </w:tcPr>
-          <w:p>
-            <w:pPr>
-              <w:ind w:firstLine="0"/>
-              <w:jc w:val="center"/>
-            </w:pPr>
-          </w:p>
-        </w:tc>
-        <w:tc>
-          <w:tcPr>
-            <w:tcW w:w="265" w:type="pct"/>
-            <w:shd w:val="clear" w:color="auto" w:fill="FFFFFF" w:themeFill="background1"/>
-            <w:vAlign w:val="center"/>
-          </w:tcPr>
-          <w:p>
-            <w:pPr>
-              <w:ind w:firstLine="0"/>
-              <w:jc w:val="center"/>
-            </w:pPr>
-          </w:p>
-        </w:tc>
-        <w:tc>
-          <w:tcPr>
-            <w:tcW w:w="265" w:type="pct"/>
-            <w:shd w:val="clear" w:color="auto" w:fill="FFFFFF" w:themeFill="background1"/>
-            <w:vAlign w:val="center"/>
-          </w:tcPr>
-          <w:p>
-            <w:pPr>
-              <w:ind w:firstLine="0"/>
-              <w:jc w:val="center"/>
-            </w:pPr>
-          </w:p>
-        </w:tc>
-        <w:tc>
-          <w:tcPr>
-            <w:tcW w:w="265" w:type="pct"/>
-            <w:shd w:val="clear" w:color="auto" w:fill="FFFFFF" w:themeFill="background1"/>
-            <w:vAlign w:val="center"/>
-          </w:tcPr>
-          <w:p>
-            <w:pPr>
-              <w:ind w:firstLine="0"/>
-              <w:jc w:val="center"/>
-            </w:pPr>
-          </w:p>
-        </w:tc>
-        <w:tc>
-          <w:tcPr>
-            <w:tcW w:w="265" w:type="pct"/>
-            <w:shd w:val="clear" w:color="auto" w:fill="FFFFFF" w:themeFill="background1"/>
-            <w:vAlign w:val="center"/>
-          </w:tcPr>
-          <w:p>
-            <w:pPr>
-              <w:ind w:firstLine="0"/>
-              <w:jc w:val="center"/>
-            </w:pPr>
-          </w:p>
-        </w:tc>
-        <w:tc>
-          <w:tcPr>
-            <w:tcW w:w="265" w:type="pct"/>
-            <w:shd w:val="clear" w:color="auto" w:fill="FFFFFF" w:themeFill="background1"/>
-            <w:vAlign w:val="center"/>
-          </w:tcPr>
-          <w:p>
-            <w:pPr>
-              <w:ind w:firstLine="0"/>
-              <w:jc w:val="center"/>
-            </w:pPr>
-          </w:p>
-        </w:tc>
-        <w:tc>
-          <w:tcPr>
-            <w:tcW w:w="265" w:type="pct"/>
-            <w:shd w:val="clear" w:color="auto" w:fill="808080" w:themeFill="background1" w:themeFillShade="80"/>
-            <w:vAlign w:val="center"/>
-          </w:tcPr>
-          <w:p>
-            <w:pPr>
-              <w:ind w:firstLine="0"/>
-              <w:jc w:val="center"/>
-            </w:pPr>
-          </w:p>
-        </w:tc>
-        <w:tc>
-          <w:tcPr>
-            <w:tcW w:w="265" w:type="pct"/>
-            <w:shd w:val="clear" w:color="auto" w:fill="808080" w:themeFill="background1" w:themeFillShade="80"/>
-            <w:vAlign w:val="center"/>
-          </w:tcPr>
-          <w:p>
-            <w:pPr>
-              <w:ind w:firstLine="0"/>
-              <w:jc w:val="center"/>
-            </w:pPr>
-          </w:p>
-        </w:tc>
-        <w:tc>
-          <w:tcPr>
-            <w:tcW w:w="265" w:type="pct"/>
-            <w:shd w:val="clear" w:color="auto" w:fill="808080" w:themeFill="background1" w:themeFillShade="80"/>
-            <w:vAlign w:val="center"/>
-          </w:tcPr>
-          <w:p>
-            <w:pPr>
-              <w:ind w:firstLine="0"/>
-              <w:jc w:val="center"/>
-            </w:pPr>
-          </w:p>
-        </w:tc>
-        <w:tc>
-          <w:tcPr>
-            <w:tcW w:w="265" w:type="pct"/>
-            <w:shd w:val="clear" w:color="auto" w:fill="808080" w:themeFill="background1" w:themeFillShade="80"/>
-            <w:vAlign w:val="center"/>
-          </w:tcPr>
-          <w:p>
-            <w:pPr>
-              <w:ind w:firstLine="0"/>
-              <w:jc w:val="center"/>
-            </w:pPr>
-          </w:p>
-        </w:tc>
-        <w:tc>
-          <w:tcPr>
-            <w:tcW w:w="262" w:type="pct"/>
-            <w:shd w:val="clear" w:color="auto" w:fill="808080" w:themeFill="background1" w:themeFillShade="80"/>
-            <w:vAlign w:val="center"/>
-          </w:tcPr>
-          <w:p>
-            <w:pPr>
-              <w:ind w:firstLine="0"/>
-              <w:jc w:val="center"/>
-            </w:pPr>
-          </w:p>
-        </w:tc>
-        <w:tc>
-          <w:tcPr>
-            <w:tcW w:w="252" w:type="pct"/>
-            <w:shd w:val="clear" w:color="auto" w:fill="808080" w:themeFill="background1" w:themeFillShade="80"/>
-            <w:vAlign w:val="center"/>
-          </w:tcPr>
-          <w:p>
-            <w:pPr>
-              <w:ind w:firstLine="0"/>
-              <w:jc w:val="center"/>
-            </w:pPr>
-          </w:p>
-        </w:tc>
-      </w:tr>
-    </w:tbl>
-    <w:p>
-      <w:pPr>
-        <w:ind w:firstLine="360"/>
-      </w:pPr>
-      <w:r>
+      <w:proofErr w:type="spellStart"/>
+      <w:r>
+        <w:rPr>
+          <w:lang w:val="en-US"/>
+        </w:rPr>
+        <w:t>займет</w:t>
+      </w:r>
+      <w:proofErr w:type="spellEnd"/>
+      <w:r>
+        <w:rPr>
+          <w:lang w:val="en-US"/>
+        </w:rPr>
         <w:t xml:space="preserve"> </w:t>
       </w:r>
-    </w:p>
-    <w:p>
-      <w:pPr>
-        <w:ind w:firstLine="360"/>
-      </w:pPr>
-      <w:r>
-        <w:t>Для реализации я выбрал второй вариант распределения из-за того, что в нем операции ра</w:t>
-      </w:r>
-      <w:r>
-        <w:t>спределены наиболее равномерно.</w:t>
-      </w:r>
-    </w:p>
-    <w:p>
-      <w:pPr>
-        <w:ind w:firstLine="360"/>
-      </w:pPr>
-      <w:r>
-        <w:t xml:space="preserve">Временный регистр флагов в блоке выполнения команды ускорил работу команд, зависящих от состояний флагов. </w:t>
-      </w:r>
-      <w:r>
-        <w:t>Это избавило устройство управления от необходимости останавливать часть конвейера, когда выполняется операция, зависящая от состояния флагов.</w:t>
-      </w:r>
-    </w:p>
-    <w:p>
-      <w:pPr>
-        <w:ind w:firstLine="360"/>
-      </w:pPr>
-      <w:r>
-        <w:t>КПДП также оказывает значительное влияние на производительность устройства, так как позволяет переносить данные из внешней памяти, не затрагивая устройство управления. Когда одновременно выполняется программа и происходит копирование данных из внешней памяти, то основные шины заняты около 80% времени, что свидетельствует о полном использовании ресурсов микро-ЭВМ.</w:t>
-      </w:r>
-    </w:p>
-    <w:p>
-      <w:pPr>
-        <w:spacing w:after="200" w:line="276" w:lineRule="auto"/>
-        <w:ind w:firstLine="0"/>
-        <w:jc w:val="left"/>
-      </w:pPr>
-      <w:r>
-        <w:br w:type="page"/>
+      <w:proofErr w:type="spellStart"/>
+      <w:r>
+        <w:rPr>
+          <w:lang w:val="en-US"/>
+        </w:rPr>
+        <w:t>порядка</w:t>
+      </w:r>
+      <w:proofErr w:type="spellEnd"/>
+      <w:r>
+        <w:rPr>
+          <w:lang w:val="en-US"/>
+        </w:rPr>
+        <w:t xml:space="preserve"> 64 </w:t>
+      </w:r>
+      <w:proofErr w:type="spellStart"/>
+      <w:r>
+        <w:rPr>
+          <w:lang w:val="en-US"/>
+        </w:rPr>
+        <w:t>тактов</w:t>
+      </w:r>
+      <w:proofErr w:type="spellEnd"/>
+      <w:r>
+        <w:rPr>
+          <w:lang w:val="en-US"/>
+        </w:rPr>
+        <w:t xml:space="preserve">. </w:t>
+      </w:r>
+      <w:proofErr w:type="spellStart"/>
+      <w:r>
+        <w:rPr>
+          <w:lang w:val="en-US"/>
+        </w:rPr>
+        <w:t>Данную</w:t>
+      </w:r>
+      <w:proofErr w:type="spellEnd"/>
+      <w:r>
+        <w:rPr>
+          <w:lang w:val="en-US"/>
+        </w:rPr>
+        <w:t xml:space="preserve"> </w:t>
+      </w:r>
+      <w:proofErr w:type="spellStart"/>
+      <w:r>
+        <w:rPr>
+          <w:lang w:val="en-US"/>
+        </w:rPr>
+        <w:t>проблему</w:t>
+      </w:r>
+      <w:proofErr w:type="spellEnd"/>
+      <w:r>
+        <w:rPr>
+          <w:lang w:val="en-US"/>
+        </w:rPr>
+        <w:t xml:space="preserve"> </w:t>
+      </w:r>
+      <w:proofErr w:type="spellStart"/>
+      <w:r>
+        <w:rPr>
+          <w:lang w:val="en-US"/>
+        </w:rPr>
+        <w:t>можно</w:t>
+      </w:r>
+      <w:proofErr w:type="spellEnd"/>
+      <w:r>
+        <w:rPr>
+          <w:lang w:val="en-US"/>
+        </w:rPr>
+        <w:t xml:space="preserve"> </w:t>
+      </w:r>
+      <w:proofErr w:type="spellStart"/>
+      <w:r>
+        <w:rPr>
+          <w:lang w:val="en-US"/>
+        </w:rPr>
+        <w:t>решить</w:t>
+      </w:r>
+      <w:proofErr w:type="spellEnd"/>
+      <w:r>
+        <w:rPr>
+          <w:lang w:val="en-US"/>
+        </w:rPr>
+        <w:t xml:space="preserve"> </w:t>
+      </w:r>
+      <w:proofErr w:type="spellStart"/>
+      <w:r>
+        <w:rPr>
+          <w:lang w:val="en-US"/>
+        </w:rPr>
+        <w:t>путем</w:t>
+      </w:r>
+      <w:proofErr w:type="spellEnd"/>
+      <w:r>
+        <w:rPr>
+          <w:lang w:val="en-US"/>
+        </w:rPr>
+        <w:t xml:space="preserve"> </w:t>
+      </w:r>
+      <w:proofErr w:type="spellStart"/>
+      <w:r>
+        <w:rPr>
+          <w:lang w:val="en-US"/>
+        </w:rPr>
+        <w:t>ввода</w:t>
+      </w:r>
+      <w:proofErr w:type="spellEnd"/>
+      <w:r>
+        <w:rPr>
+          <w:lang w:val="en-US"/>
+        </w:rPr>
+        <w:t xml:space="preserve"> </w:t>
+      </w:r>
+      <w:proofErr w:type="spellStart"/>
+      <w:r>
+        <w:rPr>
+          <w:lang w:val="en-US"/>
+        </w:rPr>
+        <w:t>дополнительной</w:t>
+      </w:r>
+      <w:proofErr w:type="spellEnd"/>
+      <w:r>
+        <w:rPr>
+          <w:lang w:val="en-US"/>
+        </w:rPr>
+        <w:t xml:space="preserve"> </w:t>
+      </w:r>
+      <w:proofErr w:type="spellStart"/>
+      <w:r>
+        <w:rPr>
+          <w:lang w:val="en-US"/>
+        </w:rPr>
+        <w:t>команды</w:t>
+      </w:r>
+      <w:proofErr w:type="spellEnd"/>
+      <w:r>
+        <w:rPr>
+          <w:lang w:val="en-US"/>
+        </w:rPr>
+        <w:t xml:space="preserve"> MOV </w:t>
+      </w:r>
+      <w:proofErr w:type="spellStart"/>
+      <w:r>
+        <w:rPr>
+          <w:lang w:val="en-US"/>
+        </w:rPr>
+        <w:t>adr</w:t>
+      </w:r>
+      <w:proofErr w:type="spellEnd"/>
+      <w:r>
+        <w:rPr>
+          <w:lang w:val="en-US"/>
+        </w:rPr>
+        <w:t xml:space="preserve">, </w:t>
+      </w:r>
+      <w:proofErr w:type="spellStart"/>
+      <w:r>
+        <w:rPr>
+          <w:lang w:val="en-US"/>
+        </w:rPr>
+        <w:t>adr</w:t>
+      </w:r>
+      <w:proofErr w:type="spellEnd"/>
+      <w:r>
+        <w:rPr>
+          <w:lang w:val="en-US"/>
+        </w:rPr>
+        <w:t xml:space="preserve"> </w:t>
+      </w:r>
+      <w:r>
+        <w:t>или же вводом контроллера прямого доступа в память. Он позволит р</w:t>
+      </w:r>
+      <w:r>
+        <w:t xml:space="preserve">азгрузить устройство управления. </w:t>
       </w:r>
     </w:p>
     <w:p>
@@ -23712,8 +21623,42 @@
         </w:tabs>
         <w:jc w:val="center"/>
       </w:pPr>
-      <w:r>
-        <w:lastRenderedPageBreak/>
+    </w:p>
+    <w:p>
+      <w:pPr>
+        <w:tabs>
+          <w:tab w:val="left" w:pos="4021"/>
+        </w:tabs>
+        <w:jc w:val="center"/>
+      </w:pPr>
+    </w:p>
+    <w:p>
+      <w:pPr>
+        <w:tabs>
+          <w:tab w:val="left" w:pos="4021"/>
+        </w:tabs>
+        <w:jc w:val="center"/>
+      </w:pPr>
+      <w:r>
+        <w:br w:type="page"/>
+      </w:r>
+    </w:p>
+    <w:p>
+      <w:pPr>
+        <w:tabs>
+          <w:tab w:val="left" w:pos="4021"/>
+        </w:tabs>
+        <w:jc w:val="center"/>
+      </w:pPr>
+    </w:p>
+    <w:p>
+      <w:pPr>
+        <w:tabs>
+          <w:tab w:val="left" w:pos="4021"/>
+        </w:tabs>
+        <w:jc w:val="center"/>
+      </w:pPr>
+      <w:r>
         <w:t>ЗАКЛЮЧЕНИЕ</w:t>
       </w:r>
     </w:p>
@@ -23862,8 +21807,6 @@
         </w:rPr>
         <w:t>.</w:t>
       </w:r>
-      <w:bookmarkStart w:id="0" w:name="_GoBack"/>
-      <w:bookmarkEnd w:id="0"/>
     </w:p>
     <w:p>
       <w:pPr>
@@ -23950,7 +21893,7 @@
         <w:rStyle w:val="PageNumber"/>
         <w:noProof/>
       </w:rPr>
-      <w:t>49</w:t>
+      <w:t>17</w:t>
     </w:r>
     <w:r>
       <w:rPr>
@@ -24097,6 +22040,95 @@
     </w:lvl>
   </w:abstractNum>
   <w:abstractNum w:abstractNumId="1">
+    <w:nsid w:val="13026CDF"/>
+    <w:multiLevelType w:val="hybridMultilevel"/>
+    <w:tmpl w:val="14740610"/>
+    <w:lvl w:ilvl="0" w:tplc="2B90839A">
+      <w:start w:val="4"/>
+      <w:numFmt w:val="decimal"/>
+      <w:lvlText w:val="%1"/>
+      <w:lvlJc w:val="left"/>
+      <w:pPr>
+        <w:ind w:left="720" w:hanging="360"/>
+      </w:pPr>
+      <w:rPr>
+        <w:rFonts w:hint="default"/>
+      </w:rPr>
+    </w:lvl>
+    <w:lvl w:ilvl="1" w:tplc="04090019" w:tentative="1">
+      <w:start w:val="1"/>
+      <w:numFmt w:val="lowerLetter"/>
+      <w:lvlText w:val="%2."/>
+      <w:lvlJc w:val="left"/>
+      <w:pPr>
+        <w:ind w:left="1440" w:hanging="360"/>
+      </w:pPr>
+    </w:lvl>
+    <w:lvl w:ilvl="2" w:tplc="0409001B" w:tentative="1">
+      <w:start w:val="1"/>
+      <w:numFmt w:val="lowerRoman"/>
+      <w:lvlText w:val="%3."/>
+      <w:lvlJc w:val="right"/>
+      <w:pPr>
+        <w:ind w:left="2160" w:hanging="180"/>
+      </w:pPr>
+    </w:lvl>
+    <w:lvl w:ilvl="3" w:tplc="0409000F" w:tentative="1">
+      <w:start w:val="1"/>
+      <w:numFmt w:val="decimal"/>
+      <w:lvlText w:val="%4."/>
+      <w:lvlJc w:val="left"/>
+      <w:pPr>
+        <w:ind w:left="2880" w:hanging="360"/>
+      </w:pPr>
+    </w:lvl>
+    <w:lvl w:ilvl="4" w:tplc="04090019" w:tentative="1">
+      <w:start w:val="1"/>
+      <w:numFmt w:val="lowerLetter"/>
+      <w:lvlText w:val="%5."/>
+      <w:lvlJc w:val="left"/>
+      <w:pPr>
+        <w:ind w:left="3600" w:hanging="360"/>
+      </w:pPr>
+    </w:lvl>
+    <w:lvl w:ilvl="5" w:tplc="0409001B" w:tentative="1">
+      <w:start w:val="1"/>
+      <w:numFmt w:val="lowerRoman"/>
+      <w:lvlText w:val="%6."/>
+      <w:lvlJc w:val="right"/>
+      <w:pPr>
+        <w:ind w:left="4320" w:hanging="180"/>
+      </w:pPr>
+    </w:lvl>
+    <w:lvl w:ilvl="6" w:tplc="0409000F" w:tentative="1">
+      <w:start w:val="1"/>
+      <w:numFmt w:val="decimal"/>
+      <w:lvlText w:val="%7."/>
+      <w:lvlJc w:val="left"/>
+      <w:pPr>
+        <w:ind w:left="5040" w:hanging="360"/>
+      </w:pPr>
+    </w:lvl>
+    <w:lvl w:ilvl="7" w:tplc="04090019" w:tentative="1">
+      <w:start w:val="1"/>
+      <w:numFmt w:val="lowerLetter"/>
+      <w:lvlText w:val="%8."/>
+      <w:lvlJc w:val="left"/>
+      <w:pPr>
+        <w:ind w:left="5760" w:hanging="360"/>
+      </w:pPr>
+    </w:lvl>
+    <w:lvl w:ilvl="8" w:tplc="0409001B" w:tentative="1">
+      <w:start w:val="1"/>
+      <w:numFmt w:val="lowerRoman"/>
+      <w:lvlText w:val="%9."/>
+      <w:lvlJc w:val="right"/>
+      <w:pPr>
+        <w:ind w:left="6480" w:hanging="180"/>
+      </w:pPr>
+    </w:lvl>
+  </w:abstractNum>
+  <w:abstractNum w:abstractNumId="2">
     <w:nsid w:val="13E449DD"/>
     <w:multiLevelType w:val="hybridMultilevel"/>
     <w:tmpl w:val="E6B437A6"/>
@@ -24209,7 +22241,7 @@
       </w:rPr>
     </w:lvl>
   </w:abstractNum>
-  <w:abstractNum w:abstractNumId="2">
+  <w:abstractNum w:abstractNumId="3">
     <w:nsid w:val="1A2B2882"/>
     <w:multiLevelType w:val="hybridMultilevel"/>
     <w:tmpl w:val="0512EC54"/>
@@ -24298,7 +22330,7 @@
       </w:pPr>
     </w:lvl>
   </w:abstractNum>
-  <w:abstractNum w:abstractNumId="3">
+  <w:abstractNum w:abstractNumId="4">
     <w:nsid w:val="214E5BA3"/>
     <w:multiLevelType w:val="multilevel"/>
     <w:tmpl w:val="78584100"/>
@@ -24411,7 +22443,7 @@
       </w:rPr>
     </w:lvl>
   </w:abstractNum>
-  <w:abstractNum w:abstractNumId="4">
+  <w:abstractNum w:abstractNumId="5">
     <w:nsid w:val="27BC15E5"/>
     <w:multiLevelType w:val="multilevel"/>
     <w:tmpl w:val="020E3740"/>
@@ -24535,7 +22567,7 @@
       </w:rPr>
     </w:lvl>
   </w:abstractNum>
-  <w:abstractNum w:abstractNumId="5">
+  <w:abstractNum w:abstractNumId="6">
     <w:nsid w:val="364122B3"/>
     <w:multiLevelType w:val="multilevel"/>
     <w:tmpl w:val="CC94D4E4"/>
@@ -24648,7 +22680,7 @@
       </w:rPr>
     </w:lvl>
   </w:abstractNum>
-  <w:abstractNum w:abstractNumId="6">
+  <w:abstractNum w:abstractNumId="7">
     <w:nsid w:val="48BC255D"/>
     <w:multiLevelType w:val="hybridMultilevel"/>
     <w:tmpl w:val="3BCEA200"/>
@@ -24734,7 +22766,7 @@
       </w:pPr>
     </w:lvl>
   </w:abstractNum>
-  <w:abstractNum w:abstractNumId="7">
+  <w:abstractNum w:abstractNumId="8">
     <w:nsid w:val="52AC6839"/>
     <w:multiLevelType w:val="hybridMultilevel"/>
     <w:tmpl w:val="266C4F4C"/>
@@ -24847,10 +22879,10 @@
       </w:rPr>
     </w:lvl>
   </w:abstractNum>
-  <w:abstractNum w:abstractNumId="8">
-    <w:nsid w:val="5DAF5E9B"/>
+  <w:abstractNum w:abstractNumId="9">
+    <w:nsid w:val="5CEE6F5A"/>
     <w:multiLevelType w:val="multilevel"/>
-    <w:tmpl w:val="51B4D728"/>
+    <w:tmpl w:val="020E3740"/>
     <w:lvl w:ilvl="0">
       <w:start w:val="1"/>
       <w:numFmt w:val="decimal"/>
@@ -24875,7 +22907,8 @@
       </w:pPr>
       <w:rPr>
         <w:rFonts w:hint="default"/>
-        <w:b/>
+        <w:b w:val="0"/>
+        <w:i w:val="0"/>
       </w:rPr>
     </w:lvl>
     <w:lvl w:ilvl="2">
@@ -24970,30 +23003,31 @@
       </w:rPr>
     </w:lvl>
   </w:abstractNum>
-  <w:abstractNum w:abstractNumId="9">
-    <w:nsid w:val="5F2B34A5"/>
+  <w:abstractNum w:abstractNumId="10">
+    <w:nsid w:val="5DAF5E9B"/>
     <w:multiLevelType w:val="multilevel"/>
-    <w:tmpl w:val="673E0C9C"/>
+    <w:tmpl w:val="51B4D728"/>
     <w:lvl w:ilvl="0">
       <w:start w:val="1"/>
       <w:numFmt w:val="decimal"/>
       <w:lvlText w:val="%1."/>
       <w:lvlJc w:val="left"/>
       <w:pPr>
-        <w:ind w:left="927" w:hanging="360"/>
+        <w:ind w:left="720" w:hanging="360"/>
       </w:pPr>
       <w:rPr>
         <w:rFonts w:hint="default"/>
+        <w:b/>
       </w:rPr>
     </w:lvl>
     <w:lvl w:ilvl="1">
-      <w:start w:val="2"/>
+      <w:start w:val="1"/>
       <w:numFmt w:val="decimal"/>
       <w:isLgl/>
       <w:lvlText w:val="%1.%2."/>
       <w:lvlJc w:val="left"/>
       <w:pPr>
-        <w:ind w:left="1304" w:hanging="854"/>
+        <w:ind w:left="1080" w:hanging="720"/>
       </w:pPr>
       <w:rPr>
         <w:rFonts w:hint="default"/>
@@ -25007,7 +23041,7 @@
       <w:lvlText w:val="%1.%2.%3."/>
       <w:lvlJc w:val="left"/>
       <w:pPr>
-        <w:ind w:left="1421" w:hanging="854"/>
+        <w:ind w:left="1080" w:hanging="720"/>
       </w:pPr>
       <w:rPr>
         <w:rFonts w:hint="default"/>
@@ -25020,7 +23054,7 @@
       <w:lvlText w:val="%1.%2.%3.%4."/>
       <w:lvlJc w:val="left"/>
       <w:pPr>
-        <w:ind w:left="1647" w:hanging="1080"/>
+        <w:ind w:left="1440" w:hanging="1080"/>
       </w:pPr>
       <w:rPr>
         <w:rFonts w:hint="default"/>
@@ -25033,7 +23067,7 @@
       <w:lvlText w:val="%1.%2.%3.%4.%5."/>
       <w:lvlJc w:val="left"/>
       <w:pPr>
-        <w:ind w:left="1647" w:hanging="1080"/>
+        <w:ind w:left="1440" w:hanging="1080"/>
       </w:pPr>
       <w:rPr>
         <w:rFonts w:hint="default"/>
@@ -25046,7 +23080,7 @@
       <w:lvlText w:val="%1.%2.%3.%4.%5.%6."/>
       <w:lvlJc w:val="left"/>
       <w:pPr>
-        <w:ind w:left="2007" w:hanging="1440"/>
+        <w:ind w:left="1800" w:hanging="1440"/>
       </w:pPr>
       <w:rPr>
         <w:rFonts w:hint="default"/>
@@ -25059,7 +23093,7 @@
       <w:lvlText w:val="%1.%2.%3.%4.%5.%6.%7."/>
       <w:lvlJc w:val="left"/>
       <w:pPr>
-        <w:ind w:left="2367" w:hanging="1800"/>
+        <w:ind w:left="2160" w:hanging="1800"/>
       </w:pPr>
       <w:rPr>
         <w:rFonts w:hint="default"/>
@@ -25072,7 +23106,7 @@
       <w:lvlText w:val="%1.%2.%3.%4.%5.%6.%7.%8."/>
       <w:lvlJc w:val="left"/>
       <w:pPr>
-        <w:ind w:left="2367" w:hanging="1800"/>
+        <w:ind w:left="2160" w:hanging="1800"/>
       </w:pPr>
       <w:rPr>
         <w:rFonts w:hint="default"/>
@@ -25085,14 +23119,136 @@
       <w:lvlText w:val="%1.%2.%3.%4.%5.%6.%7.%8.%9."/>
       <w:lvlJc w:val="left"/>
       <w:pPr>
-        <w:ind w:left="2727" w:hanging="2160"/>
+        <w:ind w:left="2520" w:hanging="2160"/>
       </w:pPr>
       <w:rPr>
         <w:rFonts w:hint="default"/>
       </w:rPr>
     </w:lvl>
   </w:abstractNum>
-  <w:abstractNum w:abstractNumId="10">
+  <w:abstractNum w:abstractNumId="11">
+    <w:nsid w:val="5F2B34A5"/>
+    <w:multiLevelType w:val="multilevel"/>
+    <w:tmpl w:val="673E0C9C"/>
+    <w:lvl w:ilvl="0">
+      <w:start w:val="1"/>
+      <w:numFmt w:val="decimal"/>
+      <w:lvlText w:val="%1."/>
+      <w:lvlJc w:val="left"/>
+      <w:pPr>
+        <w:ind w:left="927" w:hanging="360"/>
+      </w:pPr>
+      <w:rPr>
+        <w:rFonts w:hint="default"/>
+      </w:rPr>
+    </w:lvl>
+    <w:lvl w:ilvl="1">
+      <w:start w:val="2"/>
+      <w:numFmt w:val="decimal"/>
+      <w:isLgl/>
+      <w:lvlText w:val="%1.%2."/>
+      <w:lvlJc w:val="left"/>
+      <w:pPr>
+        <w:ind w:left="1304" w:hanging="854"/>
+      </w:pPr>
+      <w:rPr>
+        <w:rFonts w:hint="default"/>
+        <w:b/>
+      </w:rPr>
+    </w:lvl>
+    <w:lvl w:ilvl="2">
+      <w:start w:val="1"/>
+      <w:numFmt w:val="decimal"/>
+      <w:isLgl/>
+      <w:lvlText w:val="%1.%2.%3."/>
+      <w:lvlJc w:val="left"/>
+      <w:pPr>
+        <w:ind w:left="1421" w:hanging="854"/>
+      </w:pPr>
+      <w:rPr>
+        <w:rFonts w:hint="default"/>
+      </w:rPr>
+    </w:lvl>
+    <w:lvl w:ilvl="3">
+      <w:start w:val="1"/>
+      <w:numFmt w:val="decimal"/>
+      <w:isLgl/>
+      <w:lvlText w:val="%1.%2.%3.%4."/>
+      <w:lvlJc w:val="left"/>
+      <w:pPr>
+        <w:ind w:left="1647" w:hanging="1080"/>
+      </w:pPr>
+      <w:rPr>
+        <w:rFonts w:hint="default"/>
+      </w:rPr>
+    </w:lvl>
+    <w:lvl w:ilvl="4">
+      <w:start w:val="1"/>
+      <w:numFmt w:val="decimal"/>
+      <w:isLgl/>
+      <w:lvlText w:val="%1.%2.%3.%4.%5."/>
+      <w:lvlJc w:val="left"/>
+      <w:pPr>
+        <w:ind w:left="1647" w:hanging="1080"/>
+      </w:pPr>
+      <w:rPr>
+        <w:rFonts w:hint="default"/>
+      </w:rPr>
+    </w:lvl>
+    <w:lvl w:ilvl="5">
+      <w:start w:val="1"/>
+      <w:numFmt w:val="decimal"/>
+      <w:isLgl/>
+      <w:lvlText w:val="%1.%2.%3.%4.%5.%6."/>
+      <w:lvlJc w:val="left"/>
+      <w:pPr>
+        <w:ind w:left="2007" w:hanging="1440"/>
+      </w:pPr>
+      <w:rPr>
+        <w:rFonts w:hint="default"/>
+      </w:rPr>
+    </w:lvl>
+    <w:lvl w:ilvl="6">
+      <w:start w:val="1"/>
+      <w:numFmt w:val="decimal"/>
+      <w:isLgl/>
+      <w:lvlText w:val="%1.%2.%3.%4.%5.%6.%7."/>
+      <w:lvlJc w:val="left"/>
+      <w:pPr>
+        <w:ind w:left="2367" w:hanging="1800"/>
+      </w:pPr>
+      <w:rPr>
+        <w:rFonts w:hint="default"/>
+      </w:rPr>
+    </w:lvl>
+    <w:lvl w:ilvl="7">
+      <w:start w:val="1"/>
+      <w:numFmt w:val="decimal"/>
+      <w:isLgl/>
+      <w:lvlText w:val="%1.%2.%3.%4.%5.%6.%7.%8."/>
+      <w:lvlJc w:val="left"/>
+      <w:pPr>
+        <w:ind w:left="2367" w:hanging="1800"/>
+      </w:pPr>
+      <w:rPr>
+        <w:rFonts w:hint="default"/>
+      </w:rPr>
+    </w:lvl>
+    <w:lvl w:ilvl="8">
+      <w:start w:val="1"/>
+      <w:numFmt w:val="decimal"/>
+      <w:isLgl/>
+      <w:lvlText w:val="%1.%2.%3.%4.%5.%6.%7.%8.%9."/>
+      <w:lvlJc w:val="left"/>
+      <w:pPr>
+        <w:ind w:left="2727" w:hanging="2160"/>
+      </w:pPr>
+      <w:rPr>
+        <w:rFonts w:hint="default"/>
+      </w:rPr>
+    </w:lvl>
+  </w:abstractNum>
+  <w:abstractNum w:abstractNumId="12">
     <w:nsid w:val="67335198"/>
     <w:multiLevelType w:val="multilevel"/>
     <w:tmpl w:val="3C2CF5EE"/>
@@ -25211,37 +23367,43 @@
     </w:lvl>
   </w:abstractNum>
   <w:num w:numId="1">
-    <w:abstractNumId w:val="9"/>
+    <w:abstractNumId w:val="11"/>
   </w:num>
   <w:num w:numId="2">
-    <w:abstractNumId w:val="1"/>
+    <w:abstractNumId w:val="2"/>
   </w:num>
   <w:num w:numId="3">
-    <w:abstractNumId w:val="4"/>
+    <w:abstractNumId w:val="5"/>
   </w:num>
   <w:num w:numId="4">
+    <w:abstractNumId w:val="12"/>
+  </w:num>
+  <w:num w:numId="5">
+    <w:abstractNumId w:val="7"/>
+  </w:num>
+  <w:num w:numId="6">
+    <w:abstractNumId w:val="8"/>
+  </w:num>
+  <w:num w:numId="7">
     <w:abstractNumId w:val="10"/>
   </w:num>
-  <w:num w:numId="5">
+  <w:num w:numId="8">
+    <w:abstractNumId w:val="3"/>
+  </w:num>
+  <w:num w:numId="9">
     <w:abstractNumId w:val="6"/>
   </w:num>
-  <w:num w:numId="6">
-    <w:abstractNumId w:val="7"/>
-  </w:num>
-  <w:num w:numId="7">
-    <w:abstractNumId w:val="8"/>
-  </w:num>
-  <w:num w:numId="8">
-    <w:abstractNumId w:val="2"/>
-  </w:num>
-  <w:num w:numId="9">
-    <w:abstractNumId w:val="5"/>
-  </w:num>
   <w:num w:numId="10">
-    <w:abstractNumId w:val="3"/>
+    <w:abstractNumId w:val="4"/>
   </w:num>
   <w:num w:numId="11">
     <w:abstractNumId w:val="0"/>
+  </w:num>
+  <w:num w:numId="12">
+    <w:abstractNumId w:val="9"/>
+  </w:num>
+  <w:num w:numId="13">
+    <w:abstractNumId w:val="1"/>
   </w:num>
   <w:numIdMacAtCleanup w:val="10"/>
 </w:numbering>
@@ -26195,7 +24357,7 @@
 </file>
 
 <file path=customXml/itemProps1.xml><?xml version="1.0" encoding="utf-8"?>
-<ds:datastoreItem xmlns:ds="http://schemas.openxmlformats.org/officeDocument/2006/customXml" ds:itemID="{049262D1-C11C-1A46-9023-59DCBBD9CEF4}">
+<ds:datastoreItem xmlns:ds="http://schemas.openxmlformats.org/officeDocument/2006/customXml" ds:itemID="{4AC33654-9AB5-A142-9436-58591E00F442}">
   <ds:schemaRefs>
     <ds:schemaRef ds:uri="http://schemas.openxmlformats.org/officeDocument/2006/bibliography"/>
   </ds:schemaRefs>

</xml_diff>